<commit_message>
deleted unecessary files and added pca/tsne check boxes
</commit_message>
<xml_diff>
--- a/docs/EDAT Documentation.docx
+++ b/docs/EDAT Documentation.docx
@@ -6,11 +6,15 @@
       <w:pPr>
         <w:jc w:val="center"/>
         <w:rPr>
+          <w:sz w:val="32"/>
+          <w:szCs w:val="32"/>
           <w:u w:val="single"/>
         </w:rPr>
       </w:pPr>
       <w:r>
         <w:rPr>
+          <w:sz w:val="32"/>
+          <w:szCs w:val="32"/>
           <w:u w:val="single"/>
         </w:rPr>
         <w:t>EDAT Documentation</w:t>
@@ -19,11 +23,191 @@
     <w:p>
       <w:pPr>
         <w:rPr>
+          <w:sz w:val="28"/>
+          <w:szCs w:val="28"/>
           <w:u w:val="single"/>
         </w:rPr>
       </w:pPr>
+    </w:p>
+    <w:p>
+      <w:pPr>
+        <w:rPr>
+          <w:sz w:val="28"/>
+          <w:szCs w:val="28"/>
+          <w:u w:val="single"/>
+        </w:rPr>
+      </w:pPr>
+    </w:p>
+    <w:p>
+      <w:pPr>
+        <w:rPr>
+          <w:b/>
+          <w:sz w:val="28"/>
+          <w:szCs w:val="28"/>
+        </w:rPr>
+      </w:pPr>
+      <w:r>
+        <w:rPr>
+          <w:b/>
+          <w:sz w:val="28"/>
+          <w:szCs w:val="28"/>
+        </w:rPr>
+        <w:t>Background</w:t>
+      </w:r>
+    </w:p>
+    <w:p>
+      <w:pPr>
+        <w:rPr>
+          <w:b/>
+          <w:sz w:val="28"/>
+          <w:szCs w:val="28"/>
+        </w:rPr>
+      </w:pPr>
+    </w:p>
+    <w:p>
+      <w:pPr>
+        <w:rPr>
+          <w:b/>
+          <w:sz w:val="28"/>
+          <w:szCs w:val="28"/>
+        </w:rPr>
+      </w:pPr>
+      <w:r>
+        <w:rPr>
+          <w:b/>
+          <w:sz w:val="28"/>
+          <w:szCs w:val="28"/>
+        </w:rPr>
+        <w:t>Objective</w:t>
+      </w:r>
+      <w:r>
+        <w:rPr>
+          <w:b/>
+          <w:sz w:val="28"/>
+          <w:szCs w:val="28"/>
+        </w:rPr>
+        <w:t>s</w:t>
+      </w:r>
+    </w:p>
+    <w:p>
+      <w:pPr>
+        <w:rPr>
+          <w:b/>
+          <w:sz w:val="28"/>
+          <w:szCs w:val="28"/>
+        </w:rPr>
+      </w:pPr>
+    </w:p>
+    <w:p>
+      <w:pPr>
+        <w:rPr>
+          <w:b/>
+          <w:sz w:val="28"/>
+          <w:szCs w:val="28"/>
+        </w:rPr>
+      </w:pPr>
+      <w:r>
+        <w:rPr>
+          <w:b/>
+          <w:sz w:val="28"/>
+          <w:szCs w:val="28"/>
+        </w:rPr>
+        <w:t>Results</w:t>
+      </w:r>
+    </w:p>
+    <w:p>
+      <w:pPr>
+        <w:rPr>
+          <w:b/>
+          <w:sz w:val="28"/>
+          <w:szCs w:val="28"/>
+        </w:rPr>
+      </w:pPr>
+    </w:p>
+    <w:p>
+      <w:pPr>
+        <w:rPr>
+          <w:b/>
+          <w:sz w:val="28"/>
+          <w:szCs w:val="28"/>
+        </w:rPr>
+      </w:pPr>
+      <w:r>
+        <w:rPr>
+          <w:b/>
+          <w:sz w:val="28"/>
+          <w:szCs w:val="28"/>
+        </w:rPr>
+        <w:t>Conclusion</w:t>
+      </w:r>
+    </w:p>
+    <w:p>
+      <w:pPr>
+        <w:rPr>
+          <w:b/>
+          <w:sz w:val="28"/>
+          <w:szCs w:val="28"/>
+        </w:rPr>
+      </w:pPr>
+    </w:p>
+    <w:p>
+      <w:pPr>
+        <w:rPr>
+          <w:b/>
+          <w:sz w:val="28"/>
+          <w:szCs w:val="28"/>
+        </w:rPr>
+      </w:pPr>
+      <w:r>
+        <w:rPr>
+          <w:b/>
+          <w:sz w:val="28"/>
+          <w:szCs w:val="28"/>
+        </w:rPr>
+        <w:t>Usage</w:t>
+      </w:r>
+    </w:p>
+    <w:p>
+      <w:pPr>
+        <w:rPr>
+          <w:b/>
+          <w:sz w:val="28"/>
+          <w:szCs w:val="28"/>
+        </w:rPr>
+      </w:pPr>
+    </w:p>
+    <w:p>
+      <w:r>
+        <w:t>With Processed Data:</w:t>
+      </w:r>
+    </w:p>
+    <w:p/>
+    <w:p>
+      <w:r>
+        <w:t>With Raw Data:</w:t>
+      </w:r>
       <w:bookmarkStart w:id="0" w:name="_GoBack"/>
       <w:bookmarkEnd w:id="0"/>
+    </w:p>
+    <w:p>
+      <w:pPr>
+        <w:rPr>
+          <w:b/>
+        </w:rPr>
+      </w:pPr>
+      <w:r>
+        <w:rPr>
+          <w:b/>
+        </w:rPr>
+        <w:tab/>
+      </w:r>
+    </w:p>
+    <w:p>
+      <w:pPr>
+        <w:rPr>
+          <w:b/>
+        </w:rPr>
+      </w:pPr>
     </w:p>
     <w:sectPr>
       <w:pgSz w:w="12240" w:h="15840"/>

</xml_diff>

<commit_message>
small change to code and added more documentation
</commit_message>
<xml_diff>
--- a/docs/EDAT Documentation.docx
+++ b/docs/EDAT Documentation.docx
@@ -500,12 +500,40 @@
           <w:szCs w:val="28"/>
         </w:rPr>
       </w:pPr>
-      <w:r>
-        <w:rPr>
-          <w:b/>
-          <w:sz w:val="28"/>
-          <w:szCs w:val="28"/>
-        </w:rPr>
+    </w:p>
+    <w:p>
+      <w:pPr>
+        <w:rPr>
+          <w:b/>
+          <w:sz w:val="28"/>
+          <w:szCs w:val="28"/>
+        </w:rPr>
+      </w:pPr>
+    </w:p>
+    <w:p>
+      <w:pPr>
+        <w:rPr>
+          <w:b/>
+          <w:sz w:val="28"/>
+          <w:szCs w:val="28"/>
+        </w:rPr>
+      </w:pPr>
+    </w:p>
+    <w:p>
+      <w:pPr>
+        <w:rPr>
+          <w:b/>
+          <w:sz w:val="28"/>
+          <w:szCs w:val="28"/>
+        </w:rPr>
+      </w:pPr>
+      <w:r>
+        <w:rPr>
+          <w:b/>
+          <w:sz w:val="28"/>
+          <w:szCs w:val="28"/>
+        </w:rPr>
+        <w:lastRenderedPageBreak/>
         <w:t>Results</w:t>
       </w:r>
     </w:p>
@@ -520,34 +548,607 @@
     </w:p>
     <w:p>
       <w:pPr>
-        <w:pStyle w:val="ListParagraph"/>
-        <w:rPr>
-          <w:sz w:val="28"/>
-          <w:szCs w:val="28"/>
-        </w:rPr>
-      </w:pPr>
-      <w:r>
-        <w:rPr>
-          <w:sz w:val="28"/>
-          <w:szCs w:val="28"/>
-        </w:rPr>
-        <w:t>[IMAGE OF SIDEPANEL SUBSETTING SECTION]</w:t>
-      </w:r>
-    </w:p>
-    <w:p>
-      <w:pPr>
-        <w:pStyle w:val="ListParagraph"/>
-        <w:rPr>
-          <w:sz w:val="28"/>
-          <w:szCs w:val="28"/>
-        </w:rPr>
-      </w:pPr>
-      <w:r>
-        <w:rPr>
-          <w:sz w:val="28"/>
-          <w:szCs w:val="28"/>
-        </w:rPr>
-        <w:lastRenderedPageBreak/>
+        <w:rPr>
+          <w:b/>
+          <w:sz w:val="28"/>
+          <w:szCs w:val="28"/>
+        </w:rPr>
+      </w:pPr>
+      <w:r>
+        <w:rPr>
+          <w:b/>
+          <w:noProof/>
+          <w:sz w:val="28"/>
+          <w:szCs w:val="28"/>
+        </w:rPr>
+        <mc:AlternateContent>
+          <mc:Choice Requires="wps">
+            <w:drawing>
+              <wp:anchor distT="0" distB="0" distL="114300" distR="114300" simplePos="0" relativeHeight="251659264" behindDoc="0" locked="0" layoutInCell="1" allowOverlap="1" wp14:anchorId="616295EB" wp14:editId="4624C2AF">
+                <wp:simplePos x="0" y="0"/>
+                <wp:positionH relativeFrom="column">
+                  <wp:posOffset>3480435</wp:posOffset>
+                </wp:positionH>
+                <wp:positionV relativeFrom="paragraph">
+                  <wp:posOffset>137160</wp:posOffset>
+                </wp:positionV>
+                <wp:extent cx="2977515" cy="7086600"/>
+                <wp:effectExtent l="0" t="0" r="0" b="0"/>
+                <wp:wrapSquare wrapText="bothSides"/>
+                <wp:docPr id="4" name="Text Box 4"/>
+                <wp:cNvGraphicFramePr/>
+                <a:graphic xmlns:a="http://schemas.openxmlformats.org/drawingml/2006/main">
+                  <a:graphicData uri="http://schemas.microsoft.com/office/word/2010/wordprocessingShape">
+                    <wps:wsp>
+                      <wps:cNvSpPr txBox="1"/>
+                      <wps:spPr>
+                        <a:xfrm>
+                          <a:off x="0" y="0"/>
+                          <a:ext cx="2977515" cy="7086600"/>
+                        </a:xfrm>
+                        <a:prstGeom prst="rect">
+                          <a:avLst/>
+                        </a:prstGeom>
+                        <a:noFill/>
+                        <a:ln>
+                          <a:noFill/>
+                        </a:ln>
+                        <a:effectLst/>
+                      </wps:spPr>
+                      <wps:style>
+                        <a:lnRef idx="0">
+                          <a:schemeClr val="accent1"/>
+                        </a:lnRef>
+                        <a:fillRef idx="0">
+                          <a:schemeClr val="accent1"/>
+                        </a:fillRef>
+                        <a:effectRef idx="0">
+                          <a:schemeClr val="accent1"/>
+                        </a:effectRef>
+                        <a:fontRef idx="minor">
+                          <a:schemeClr val="dk1"/>
+                        </a:fontRef>
+                      </wps:style>
+                      <wps:txbx>
+                        <w:txbxContent>
+                          <w:p>
+                            <w:pPr>
+                              <w:pStyle w:val="ListParagraph"/>
+                              <w:rPr>
+                                <w:sz w:val="28"/>
+                                <w:szCs w:val="28"/>
+                              </w:rPr>
+                            </w:pPr>
+                            <w:r>
+                              <w:rPr>
+                                <w:sz w:val="28"/>
+                                <w:szCs w:val="28"/>
+                              </w:rPr>
+                              <w:t xml:space="preserve">Pictured to the left is the sidebar for the application. It allows for the user to upload a file they wish to be parsed, select what the </w:t>
+                            </w:r>
+                            <w:proofErr w:type="spellStart"/>
+                            <w:r>
+                              <w:rPr>
+                                <w:sz w:val="28"/>
+                                <w:szCs w:val="28"/>
+                              </w:rPr>
+                              <w:t>deliminator</w:t>
+                            </w:r>
+                            <w:proofErr w:type="spellEnd"/>
+                            <w:r>
+                              <w:rPr>
+                                <w:sz w:val="28"/>
+                                <w:szCs w:val="28"/>
+                              </w:rPr>
+                              <w:t xml:space="preserve"> is and whether there is a header and begin upload. After the file is uploaded the selection menu is presented to the user. </w:t>
+                            </w:r>
+                          </w:p>
+                          <w:p>
+                            <w:pPr>
+                              <w:pStyle w:val="ListParagraph"/>
+                              <w:rPr>
+                                <w:sz w:val="28"/>
+                                <w:szCs w:val="28"/>
+                              </w:rPr>
+                            </w:pPr>
+                          </w:p>
+                          <w:p>
+                            <w:pPr>
+                              <w:pStyle w:val="ListParagraph"/>
+                              <w:rPr>
+                                <w:sz w:val="28"/>
+                                <w:szCs w:val="28"/>
+                              </w:rPr>
+                            </w:pPr>
+                            <w:r>
+                              <w:rPr>
+                                <w:sz w:val="28"/>
+                                <w:szCs w:val="28"/>
+                              </w:rPr>
+                              <w:t>This menu is seen directly underneath the</w:t>
+                            </w:r>
+                            <w:r>
+                              <w:rPr>
+                                <w:sz w:val="28"/>
+                                <w:szCs w:val="28"/>
+                              </w:rPr>
+                              <w:t xml:space="preserve"> </w:t>
+                            </w:r>
+                            <w:r>
+                              <w:rPr>
+                                <w:sz w:val="28"/>
+                                <w:szCs w:val="28"/>
+                              </w:rPr>
+                              <w:t>upload menu and allo</w:t>
+                            </w:r>
+                            <w:r>
+                              <w:rPr>
+                                <w:sz w:val="28"/>
+                                <w:szCs w:val="28"/>
+                              </w:rPr>
+                              <w:t>w</w:t>
+                            </w:r>
+                            <w:r>
+                              <w:rPr>
+                                <w:sz w:val="28"/>
+                                <w:szCs w:val="28"/>
+                              </w:rPr>
+                              <w:t xml:space="preserve">s for the user to select which donors, stimuli, and time points from the original file they want to include in the analysis. </w:t>
+                            </w:r>
+                          </w:p>
+                          <w:p>
+                            <w:pPr>
+                              <w:pStyle w:val="ListParagraph"/>
+                              <w:rPr>
+                                <w:sz w:val="28"/>
+                                <w:szCs w:val="28"/>
+                              </w:rPr>
+                            </w:pPr>
+                          </w:p>
+                          <w:p>
+                            <w:pPr>
+                              <w:pStyle w:val="ListParagraph"/>
+                              <w:rPr>
+                                <w:sz w:val="28"/>
+                                <w:szCs w:val="28"/>
+                              </w:rPr>
+                            </w:pPr>
+                            <w:r>
+                              <w:rPr>
+                                <w:sz w:val="28"/>
+                                <w:szCs w:val="28"/>
+                              </w:rPr>
+                              <w:t>After pressing select, the user is then prompt to choose the dimension and algorithm they wish to use. They are given a choice between Principal Component Analysis (PCA), t-Distributed Stochastic Neighbor Embedding (t-SNE) or both.</w:t>
+                            </w:r>
+                          </w:p>
+                          <w:p>
+                            <w:pPr>
+                              <w:pStyle w:val="ListParagraph"/>
+                              <w:rPr>
+                                <w:sz w:val="28"/>
+                                <w:szCs w:val="28"/>
+                              </w:rPr>
+                            </w:pPr>
+                          </w:p>
+                          <w:p>
+                            <w:pPr>
+                              <w:pStyle w:val="ListParagraph"/>
+                              <w:rPr>
+                                <w:sz w:val="28"/>
+                                <w:szCs w:val="28"/>
+                              </w:rPr>
+                            </w:pPr>
+                            <w:r>
+                              <w:rPr>
+                                <w:sz w:val="28"/>
+                                <w:szCs w:val="28"/>
+                              </w:rPr>
+                              <w:t>Once those two settings are submitted, the user is able to tune parameters relevant to the algorithm they chose and then produce the plot by pressing Go.</w:t>
+                            </w:r>
+                          </w:p>
+                          <w:p/>
+                        </w:txbxContent>
+                      </wps:txbx>
+                      <wps:bodyPr rot="0" spcFirstLastPara="0" vertOverflow="overflow" horzOverflow="overflow" vert="horz" wrap="square" lIns="91440" tIns="45720" rIns="91440" bIns="45720" numCol="1" spcCol="0" rtlCol="0" fromWordArt="0" anchor="t" anchorCtr="0" forceAA="0" compatLnSpc="1">
+                        <a:prstTxWarp prst="textNoShape">
+                          <a:avLst/>
+                        </a:prstTxWarp>
+                        <a:noAutofit/>
+                      </wps:bodyPr>
+                    </wps:wsp>
+                  </a:graphicData>
+                </a:graphic>
+                <wp14:sizeRelH relativeFrom="margin">
+                  <wp14:pctWidth>0</wp14:pctWidth>
+                </wp14:sizeRelH>
+              </wp:anchor>
+            </w:drawing>
+          </mc:Choice>
+          <mc:Fallback>
+            <w:pict>
+              <v:shapetype w14:anchorId="616295EB" id="_x0000_t202" coordsize="21600,21600" o:spt="202" path="m0,0l0,21600,21600,21600,21600,0xe">
+                <v:stroke joinstyle="miter"/>
+                <v:path gradientshapeok="t" o:connecttype="rect"/>
+              </v:shapetype>
+              <v:shape id="Text Box 4" o:spid="_x0000_s1026" type="#_x0000_t202" style="position:absolute;margin-left:274.05pt;margin-top:10.8pt;width:234.45pt;height:558pt;z-index:251659264;visibility:visible;mso-wrap-style:square;mso-width-percent:0;mso-wrap-distance-left:9pt;mso-wrap-distance-top:0;mso-wrap-distance-right:9pt;mso-wrap-distance-bottom:0;mso-position-horizontal:absolute;mso-position-horizontal-relative:text;mso-position-vertical:absolute;mso-position-vertical-relative:text;mso-width-percent:0;mso-width-relative:margin;v-text-anchor:top" o:gfxdata="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" filled="f" stroked="f">
+                <v:textbox>
+                  <w:txbxContent>
+                    <w:p>
+                      <w:pPr>
+                        <w:pStyle w:val="ListParagraph"/>
+                        <w:rPr>
+                          <w:sz w:val="28"/>
+                          <w:szCs w:val="28"/>
+                        </w:rPr>
+                      </w:pPr>
+                      <w:r>
+                        <w:rPr>
+                          <w:sz w:val="28"/>
+                          <w:szCs w:val="28"/>
+                        </w:rPr>
+                        <w:t xml:space="preserve">Pictured to the left is the sidebar for the application. It allows for the user to upload a file they wish to be parsed, select what the </w:t>
+                      </w:r>
+                      <w:proofErr w:type="spellStart"/>
+                      <w:r>
+                        <w:rPr>
+                          <w:sz w:val="28"/>
+                          <w:szCs w:val="28"/>
+                        </w:rPr>
+                        <w:t>deliminator</w:t>
+                      </w:r>
+                      <w:proofErr w:type="spellEnd"/>
+                      <w:r>
+                        <w:rPr>
+                          <w:sz w:val="28"/>
+                          <w:szCs w:val="28"/>
+                        </w:rPr>
+                        <w:t xml:space="preserve"> is and whether there is a header and begin upload. After the file is uploaded the selection menu is presented to the user. </w:t>
+                      </w:r>
+                    </w:p>
+                    <w:p>
+                      <w:pPr>
+                        <w:pStyle w:val="ListParagraph"/>
+                        <w:rPr>
+                          <w:sz w:val="28"/>
+                          <w:szCs w:val="28"/>
+                        </w:rPr>
+                      </w:pPr>
+                    </w:p>
+                    <w:p>
+                      <w:pPr>
+                        <w:pStyle w:val="ListParagraph"/>
+                        <w:rPr>
+                          <w:sz w:val="28"/>
+                          <w:szCs w:val="28"/>
+                        </w:rPr>
+                      </w:pPr>
+                      <w:r>
+                        <w:rPr>
+                          <w:sz w:val="28"/>
+                          <w:szCs w:val="28"/>
+                        </w:rPr>
+                        <w:t>This menu is seen directly underneath the</w:t>
+                      </w:r>
+                      <w:r>
+                        <w:rPr>
+                          <w:sz w:val="28"/>
+                          <w:szCs w:val="28"/>
+                        </w:rPr>
+                        <w:t xml:space="preserve"> </w:t>
+                      </w:r>
+                      <w:r>
+                        <w:rPr>
+                          <w:sz w:val="28"/>
+                          <w:szCs w:val="28"/>
+                        </w:rPr>
+                        <w:t>upload menu and allo</w:t>
+                      </w:r>
+                      <w:r>
+                        <w:rPr>
+                          <w:sz w:val="28"/>
+                          <w:szCs w:val="28"/>
+                        </w:rPr>
+                        <w:t>w</w:t>
+                      </w:r>
+                      <w:r>
+                        <w:rPr>
+                          <w:sz w:val="28"/>
+                          <w:szCs w:val="28"/>
+                        </w:rPr>
+                        <w:t xml:space="preserve">s for the user to select which donors, stimuli, and time points from the original file they want to include in the analysis. </w:t>
+                      </w:r>
+                    </w:p>
+                    <w:p>
+                      <w:pPr>
+                        <w:pStyle w:val="ListParagraph"/>
+                        <w:rPr>
+                          <w:sz w:val="28"/>
+                          <w:szCs w:val="28"/>
+                        </w:rPr>
+                      </w:pPr>
+                    </w:p>
+                    <w:p>
+                      <w:pPr>
+                        <w:pStyle w:val="ListParagraph"/>
+                        <w:rPr>
+                          <w:sz w:val="28"/>
+                          <w:szCs w:val="28"/>
+                        </w:rPr>
+                      </w:pPr>
+                      <w:r>
+                        <w:rPr>
+                          <w:sz w:val="28"/>
+                          <w:szCs w:val="28"/>
+                        </w:rPr>
+                        <w:t>After pressing select, the user is then prompt to choose the dimension and algorithm they wish to use. They are given a choice between Principal Component Analysis (PCA), t-Distributed Stochastic Neighbor Embedding (t-SNE) or both.</w:t>
+                      </w:r>
+                    </w:p>
+                    <w:p>
+                      <w:pPr>
+                        <w:pStyle w:val="ListParagraph"/>
+                        <w:rPr>
+                          <w:sz w:val="28"/>
+                          <w:szCs w:val="28"/>
+                        </w:rPr>
+                      </w:pPr>
+                    </w:p>
+                    <w:p>
+                      <w:pPr>
+                        <w:pStyle w:val="ListParagraph"/>
+                        <w:rPr>
+                          <w:sz w:val="28"/>
+                          <w:szCs w:val="28"/>
+                        </w:rPr>
+                      </w:pPr>
+                      <w:r>
+                        <w:rPr>
+                          <w:sz w:val="28"/>
+                          <w:szCs w:val="28"/>
+                        </w:rPr>
+                        <w:t>Once those two settings are submitted, the user is able to tune parameters relevant to the algorithm they chose and then produce the plot by pressing Go.</w:t>
+                      </w:r>
+                    </w:p>
+                    <w:p/>
+                  </w:txbxContent>
+                </v:textbox>
+                <w10:wrap type="square"/>
+              </v:shape>
+            </w:pict>
+          </mc:Fallback>
+        </mc:AlternateContent>
+      </w:r>
+    </w:p>
+    <w:p>
+      <w:pPr>
+        <w:rPr>
+          <w:b/>
+          <w:sz w:val="28"/>
+          <w:szCs w:val="28"/>
+        </w:rPr>
+      </w:pPr>
+      <w:r>
+        <w:rPr>
+          <w:b/>
+          <w:noProof/>
+          <w:sz w:val="28"/>
+          <w:szCs w:val="28"/>
+        </w:rPr>
+        <w:drawing>
+          <wp:anchor distT="0" distB="0" distL="114300" distR="114300" simplePos="0" relativeHeight="251658240" behindDoc="0" locked="0" layoutInCell="1" allowOverlap="1" wp14:anchorId="02992D70" wp14:editId="29B0ECBF">
+            <wp:simplePos x="0" y="0"/>
+            <wp:positionH relativeFrom="column">
+              <wp:posOffset>0</wp:posOffset>
+            </wp:positionH>
+            <wp:positionV relativeFrom="paragraph">
+              <wp:posOffset>635</wp:posOffset>
+            </wp:positionV>
+            <wp:extent cx="3251835" cy="3702090"/>
+            <wp:effectExtent l="0" t="0" r="0" b="6350"/>
+            <wp:wrapSquare wrapText="bothSides"/>
+            <wp:docPr id="3" name="Picture 3" descr="../Dropbox/Screenshots/Screenshot%202017-06-29%2016.14.20.png"/>
+            <wp:cNvGraphicFramePr>
+              <a:graphicFrameLocks xmlns:a="http://schemas.openxmlformats.org/drawingml/2006/main" noChangeAspect="1"/>
+            </wp:cNvGraphicFramePr>
+            <a:graphic xmlns:a="http://schemas.openxmlformats.org/drawingml/2006/main">
+              <a:graphicData uri="http://schemas.openxmlformats.org/drawingml/2006/picture">
+                <pic:pic xmlns:pic="http://schemas.openxmlformats.org/drawingml/2006/picture">
+                  <pic:nvPicPr>
+                    <pic:cNvPr id="0" name="Picture 3" descr="../Dropbox/Screenshots/Screenshot%202017-06-29%2016.14.20.png"/>
+                    <pic:cNvPicPr>
+                      <a:picLocks noChangeAspect="1" noChangeArrowheads="1"/>
+                    </pic:cNvPicPr>
+                  </pic:nvPicPr>
+                  <pic:blipFill>
+                    <a:blip r:embed="rId5">
+                      <a:extLst>
+                        <a:ext uri="{28A0092B-C50C-407E-A947-70E740481C1C}">
+                          <a14:useLocalDpi xmlns:a14="http://schemas.microsoft.com/office/drawing/2010/main" val="0"/>
+                        </a:ext>
+                      </a:extLst>
+                    </a:blip>
+                    <a:srcRect/>
+                    <a:stretch>
+                      <a:fillRect/>
+                    </a:stretch>
+                  </pic:blipFill>
+                  <pic:spPr bwMode="auto">
+                    <a:xfrm>
+                      <a:off x="0" y="0"/>
+                      <a:ext cx="3251835" cy="3702090"/>
+                    </a:xfrm>
+                    <a:prstGeom prst="rect">
+                      <a:avLst/>
+                    </a:prstGeom>
+                    <a:noFill/>
+                    <a:ln>
+                      <a:noFill/>
+                    </a:ln>
+                  </pic:spPr>
+                </pic:pic>
+              </a:graphicData>
+            </a:graphic>
+            <wp14:sizeRelH relativeFrom="page">
+              <wp14:pctWidth>0</wp14:pctWidth>
+            </wp14:sizeRelH>
+            <wp14:sizeRelV relativeFrom="page">
+              <wp14:pctHeight>0</wp14:pctHeight>
+            </wp14:sizeRelV>
+          </wp:anchor>
+        </w:drawing>
+      </w:r>
+    </w:p>
+    <w:p>
+      <w:pPr>
+        <w:rPr>
+          <w:b/>
+          <w:sz w:val="28"/>
+          <w:szCs w:val="28"/>
+        </w:rPr>
+      </w:pPr>
+      <w:r>
+        <w:rPr>
+          <w:b/>
+          <w:noProof/>
+          <w:sz w:val="28"/>
+          <w:szCs w:val="28"/>
+        </w:rPr>
+        <w:drawing>
+          <wp:inline distT="0" distB="0" distL="0" distR="0" wp14:anchorId="38B4032C" wp14:editId="35CD3651">
+            <wp:extent cx="3273228" cy="3370580"/>
+            <wp:effectExtent l="0" t="0" r="3810" b="7620"/>
+            <wp:docPr id="2" name="Picture 2" descr="../Dropbox/Screenshots/Screenshot%202017-06-29%2016.10.38.png"/>
+            <wp:cNvGraphicFramePr>
+              <a:graphicFrameLocks xmlns:a="http://schemas.openxmlformats.org/drawingml/2006/main" noChangeAspect="1"/>
+            </wp:cNvGraphicFramePr>
+            <a:graphic xmlns:a="http://schemas.openxmlformats.org/drawingml/2006/main">
+              <a:graphicData uri="http://schemas.openxmlformats.org/drawingml/2006/picture">
+                <pic:pic xmlns:pic="http://schemas.openxmlformats.org/drawingml/2006/picture">
+                  <pic:nvPicPr>
+                    <pic:cNvPr id="0" name="Picture 2" descr="../Dropbox/Screenshots/Screenshot%202017-06-29%2016.10.38.png"/>
+                    <pic:cNvPicPr>
+                      <a:picLocks noChangeAspect="1" noChangeArrowheads="1"/>
+                    </pic:cNvPicPr>
+                  </pic:nvPicPr>
+                  <pic:blipFill>
+                    <a:blip r:embed="rId6">
+                      <a:extLst>
+                        <a:ext uri="{28A0092B-C50C-407E-A947-70E740481C1C}">
+                          <a14:useLocalDpi xmlns:a14="http://schemas.microsoft.com/office/drawing/2010/main" val="0"/>
+                        </a:ext>
+                      </a:extLst>
+                    </a:blip>
+                    <a:srcRect/>
+                    <a:stretch>
+                      <a:fillRect/>
+                    </a:stretch>
+                  </pic:blipFill>
+                  <pic:spPr bwMode="auto">
+                    <a:xfrm>
+                      <a:off x="0" y="0"/>
+                      <a:ext cx="3311029" cy="3409505"/>
+                    </a:xfrm>
+                    <a:prstGeom prst="rect">
+                      <a:avLst/>
+                    </a:prstGeom>
+                    <a:noFill/>
+                    <a:ln>
+                      <a:noFill/>
+                    </a:ln>
+                  </pic:spPr>
+                </pic:pic>
+              </a:graphicData>
+            </a:graphic>
+          </wp:inline>
+        </w:drawing>
+      </w:r>
+    </w:p>
+    <w:p>
+      <w:pPr>
+        <w:rPr>
+          <w:b/>
+          <w:sz w:val="28"/>
+          <w:szCs w:val="28"/>
+        </w:rPr>
+      </w:pPr>
+    </w:p>
+    <w:p>
+      <w:pPr>
+        <w:rPr>
+          <w:b/>
+          <w:sz w:val="28"/>
+          <w:szCs w:val="28"/>
+        </w:rPr>
+      </w:pPr>
+      <w:r>
+        <w:rPr>
+          <w:b/>
+          <w:noProof/>
+          <w:sz w:val="28"/>
+          <w:szCs w:val="28"/>
+        </w:rPr>
+        <w:drawing>
+          <wp:inline distT="0" distB="0" distL="0" distR="0" wp14:anchorId="05620DCE" wp14:editId="60B5AF24">
+            <wp:extent cx="5537835" cy="4302472"/>
+            <wp:effectExtent l="0" t="0" r="0" b="0"/>
+            <wp:docPr id="5" name="Picture 5" descr="newplot%20(9).png"/>
+            <wp:cNvGraphicFramePr>
+              <a:graphicFrameLocks xmlns:a="http://schemas.openxmlformats.org/drawingml/2006/main" noChangeAspect="1"/>
+            </wp:cNvGraphicFramePr>
+            <a:graphic xmlns:a="http://schemas.openxmlformats.org/drawingml/2006/main">
+              <a:graphicData uri="http://schemas.openxmlformats.org/drawingml/2006/picture">
+                <pic:pic xmlns:pic="http://schemas.openxmlformats.org/drawingml/2006/picture">
+                  <pic:nvPicPr>
+                    <pic:cNvPr id="0" name="Picture 4" descr="newplot%20(9).png"/>
+                    <pic:cNvPicPr>
+                      <a:picLocks noChangeAspect="1" noChangeArrowheads="1"/>
+                    </pic:cNvPicPr>
+                  </pic:nvPicPr>
+                  <pic:blipFill>
+                    <a:blip r:embed="rId7">
+                      <a:extLst>
+                        <a:ext uri="{28A0092B-C50C-407E-A947-70E740481C1C}">
+                          <a14:useLocalDpi xmlns:a14="http://schemas.microsoft.com/office/drawing/2010/main" val="0"/>
+                        </a:ext>
+                      </a:extLst>
+                    </a:blip>
+                    <a:srcRect/>
+                    <a:stretch>
+                      <a:fillRect/>
+                    </a:stretch>
+                  </pic:blipFill>
+                  <pic:spPr bwMode="auto">
+                    <a:xfrm>
+                      <a:off x="0" y="0"/>
+                      <a:ext cx="5594926" cy="4346828"/>
+                    </a:xfrm>
+                    <a:prstGeom prst="rect">
+                      <a:avLst/>
+                    </a:prstGeom>
+                    <a:noFill/>
+                    <a:ln>
+                      <a:noFill/>
+                    </a:ln>
+                  </pic:spPr>
+                </pic:pic>
+              </a:graphicData>
+            </a:graphic>
+          </wp:inline>
+        </w:drawing>
+      </w:r>
+    </w:p>
+    <w:p>
+      <w:pPr>
+        <w:pStyle w:val="ListParagraph"/>
+        <w:rPr>
+          <w:sz w:val="28"/>
+          <w:szCs w:val="28"/>
+        </w:rPr>
+      </w:pPr>
+      <w:r>
+        <w:rPr>
+          <w:sz w:val="28"/>
+          <w:szCs w:val="28"/>
+        </w:rPr>
         <w:t>[EXPLANATION OF IMAGE]</w:t>
       </w:r>
     </w:p>
@@ -570,11 +1171,68 @@
       </w:pPr>
       <w:r>
         <w:rPr>
-          <w:sz w:val="28"/>
-          <w:szCs w:val="28"/>
-        </w:rPr>
-        <w:t>[IMAGE OF PCA]</w:t>
-      </w:r>
+          <w:noProof/>
+          <w:sz w:val="28"/>
+          <w:szCs w:val="28"/>
+        </w:rPr>
+        <w:drawing>
+          <wp:inline distT="0" distB="0" distL="0" distR="0" wp14:anchorId="269CC68F" wp14:editId="5364EE8B">
+            <wp:extent cx="5387819" cy="4185920"/>
+            <wp:effectExtent l="0" t="0" r="0" b="5080"/>
+            <wp:docPr id="6" name="Picture 6" descr="newplot%20(2).png"/>
+            <wp:cNvGraphicFramePr>
+              <a:graphicFrameLocks xmlns:a="http://schemas.openxmlformats.org/drawingml/2006/main" noChangeAspect="1"/>
+            </wp:cNvGraphicFramePr>
+            <a:graphic xmlns:a="http://schemas.openxmlformats.org/drawingml/2006/main">
+              <a:graphicData uri="http://schemas.openxmlformats.org/drawingml/2006/picture">
+                <pic:pic xmlns:pic="http://schemas.openxmlformats.org/drawingml/2006/picture">
+                  <pic:nvPicPr>
+                    <pic:cNvPr id="0" name="Picture 5" descr="newplot%20(2).png"/>
+                    <pic:cNvPicPr>
+                      <a:picLocks noChangeAspect="1" noChangeArrowheads="1"/>
+                    </pic:cNvPicPr>
+                  </pic:nvPicPr>
+                  <pic:blipFill>
+                    <a:blip r:embed="rId8">
+                      <a:extLst>
+                        <a:ext uri="{28A0092B-C50C-407E-A947-70E740481C1C}">
+                          <a14:useLocalDpi xmlns:a14="http://schemas.microsoft.com/office/drawing/2010/main" val="0"/>
+                        </a:ext>
+                      </a:extLst>
+                    </a:blip>
+                    <a:srcRect/>
+                    <a:stretch>
+                      <a:fillRect/>
+                    </a:stretch>
+                  </pic:blipFill>
+                  <pic:spPr bwMode="auto">
+                    <a:xfrm>
+                      <a:off x="0" y="0"/>
+                      <a:ext cx="5428863" cy="4217808"/>
+                    </a:xfrm>
+                    <a:prstGeom prst="rect">
+                      <a:avLst/>
+                    </a:prstGeom>
+                    <a:noFill/>
+                    <a:ln>
+                      <a:noFill/>
+                    </a:ln>
+                  </pic:spPr>
+                </pic:pic>
+              </a:graphicData>
+            </a:graphic>
+          </wp:inline>
+        </w:drawing>
+      </w:r>
+    </w:p>
+    <w:p>
+      <w:pPr>
+        <w:pStyle w:val="ListParagraph"/>
+        <w:rPr>
+          <w:sz w:val="28"/>
+          <w:szCs w:val="28"/>
+        </w:rPr>
+      </w:pPr>
     </w:p>
     <w:p>
       <w:pPr>
@@ -609,85 +1267,60 @@
           <w:szCs w:val="28"/>
         </w:rPr>
       </w:pPr>
-    </w:p>
-    <w:p>
-      <w:pPr>
-        <w:pStyle w:val="ListParagraph"/>
-        <w:rPr>
-          <w:sz w:val="28"/>
-          <w:szCs w:val="28"/>
-        </w:rPr>
-      </w:pPr>
-      <w:r>
-        <w:rPr>
-          <w:sz w:val="28"/>
-          <w:szCs w:val="28"/>
-        </w:rPr>
-        <w:t>[</w:t>
-      </w:r>
-      <w:r>
-        <w:rPr>
-          <w:sz w:val="28"/>
-          <w:szCs w:val="28"/>
-        </w:rPr>
-        <w:t>IMAGE OF SCREE</w:t>
-      </w:r>
-      <w:r>
-        <w:rPr>
-          <w:sz w:val="28"/>
-          <w:szCs w:val="28"/>
-        </w:rPr>
-        <w:t>]</w:t>
-      </w:r>
-    </w:p>
-    <w:p>
-      <w:pPr>
-        <w:pStyle w:val="ListParagraph"/>
-        <w:rPr>
-          <w:sz w:val="28"/>
-          <w:szCs w:val="28"/>
-        </w:rPr>
-      </w:pPr>
-    </w:p>
-    <w:p>
-      <w:pPr>
-        <w:pStyle w:val="ListParagraph"/>
-        <w:rPr>
-          <w:sz w:val="28"/>
-          <w:szCs w:val="28"/>
-        </w:rPr>
-      </w:pPr>
-      <w:r>
-        <w:rPr>
-          <w:sz w:val="28"/>
-          <w:szCs w:val="28"/>
-        </w:rPr>
-        <w:t>[EXPLANATION OF IMAGE]</w:t>
-      </w:r>
-    </w:p>
-    <w:p>
-      <w:pPr>
-        <w:pStyle w:val="ListParagraph"/>
-        <w:rPr>
-          <w:sz w:val="28"/>
-          <w:szCs w:val="28"/>
-        </w:rPr>
-      </w:pPr>
-    </w:p>
-    <w:p>
-      <w:pPr>
-        <w:pStyle w:val="ListParagraph"/>
-        <w:rPr>
-          <w:sz w:val="28"/>
-          <w:szCs w:val="28"/>
-        </w:rPr>
-      </w:pPr>
-      <w:r>
-        <w:rPr>
-          <w:sz w:val="28"/>
-          <w:szCs w:val="28"/>
-        </w:rPr>
-        <w:t>[IMAGE OF TSNE]</w:t>
+      <w:r>
+        <w:rPr>
+          <w:noProof/>
+          <w:sz w:val="28"/>
+          <w:szCs w:val="28"/>
+        </w:rPr>
+        <w:drawing>
+          <wp:inline distT="0" distB="0" distL="0" distR="0" wp14:anchorId="68C5841B" wp14:editId="3FBAE02C">
+            <wp:extent cx="5943600" cy="4617720"/>
+            <wp:effectExtent l="0" t="0" r="0" b="5080"/>
+            <wp:docPr id="7" name="Picture 7" descr="newplot%20(6).png"/>
+            <wp:cNvGraphicFramePr>
+              <a:graphicFrameLocks xmlns:a="http://schemas.openxmlformats.org/drawingml/2006/main" noChangeAspect="1"/>
+            </wp:cNvGraphicFramePr>
+            <a:graphic xmlns:a="http://schemas.openxmlformats.org/drawingml/2006/main">
+              <a:graphicData uri="http://schemas.openxmlformats.org/drawingml/2006/picture">
+                <pic:pic xmlns:pic="http://schemas.openxmlformats.org/drawingml/2006/picture">
+                  <pic:nvPicPr>
+                    <pic:cNvPr id="0" name="Picture 6" descr="newplot%20(6).png"/>
+                    <pic:cNvPicPr>
+                      <a:picLocks noChangeAspect="1" noChangeArrowheads="1"/>
+                    </pic:cNvPicPr>
+                  </pic:nvPicPr>
+                  <pic:blipFill>
+                    <a:blip r:embed="rId9">
+                      <a:extLst>
+                        <a:ext uri="{28A0092B-C50C-407E-A947-70E740481C1C}">
+                          <a14:useLocalDpi xmlns:a14="http://schemas.microsoft.com/office/drawing/2010/main" val="0"/>
+                        </a:ext>
+                      </a:extLst>
+                    </a:blip>
+                    <a:srcRect/>
+                    <a:stretch>
+                      <a:fillRect/>
+                    </a:stretch>
+                  </pic:blipFill>
+                  <pic:spPr bwMode="auto">
+                    <a:xfrm>
+                      <a:off x="0" y="0"/>
+                      <a:ext cx="5943600" cy="4617720"/>
+                    </a:xfrm>
+                    <a:prstGeom prst="rect">
+                      <a:avLst/>
+                    </a:prstGeom>
+                    <a:noFill/>
+                    <a:ln>
+                      <a:noFill/>
+                    </a:ln>
+                  </pic:spPr>
+                </pic:pic>
+              </a:graphicData>
+            </a:graphic>
+          </wp:inline>
+        </w:drawing>
       </w:r>
     </w:p>
     <w:p>
@@ -714,6 +1347,123 @@
         </w:rPr>
         <w:t>[EXPLANATION]</w:t>
       </w:r>
+    </w:p>
+    <w:p>
+      <w:pPr>
+        <w:pStyle w:val="ListParagraph"/>
+        <w:rPr>
+          <w:sz w:val="28"/>
+          <w:szCs w:val="28"/>
+        </w:rPr>
+      </w:pPr>
+    </w:p>
+    <w:p>
+      <w:pPr>
+        <w:pStyle w:val="ListParagraph"/>
+        <w:rPr>
+          <w:sz w:val="28"/>
+          <w:szCs w:val="28"/>
+        </w:rPr>
+      </w:pPr>
+    </w:p>
+    <w:p>
+      <w:pPr>
+        <w:pStyle w:val="ListParagraph"/>
+        <w:rPr>
+          <w:sz w:val="28"/>
+          <w:szCs w:val="28"/>
+        </w:rPr>
+      </w:pPr>
+    </w:p>
+    <w:p>
+      <w:pPr>
+        <w:pStyle w:val="ListParagraph"/>
+        <w:rPr>
+          <w:sz w:val="28"/>
+          <w:szCs w:val="28"/>
+        </w:rPr>
+      </w:pPr>
+    </w:p>
+    <w:p>
+      <w:pPr>
+        <w:pStyle w:val="ListParagraph"/>
+        <w:rPr>
+          <w:sz w:val="28"/>
+          <w:szCs w:val="28"/>
+        </w:rPr>
+      </w:pPr>
+    </w:p>
+    <w:p>
+      <w:pPr>
+        <w:pStyle w:val="ListParagraph"/>
+        <w:rPr>
+          <w:sz w:val="28"/>
+          <w:szCs w:val="28"/>
+        </w:rPr>
+      </w:pPr>
+    </w:p>
+    <w:p>
+      <w:pPr>
+        <w:pStyle w:val="ListParagraph"/>
+        <w:rPr>
+          <w:sz w:val="28"/>
+          <w:szCs w:val="28"/>
+        </w:rPr>
+      </w:pPr>
+    </w:p>
+    <w:p>
+      <w:pPr>
+        <w:pStyle w:val="ListParagraph"/>
+        <w:rPr>
+          <w:sz w:val="28"/>
+          <w:szCs w:val="28"/>
+        </w:rPr>
+      </w:pPr>
+    </w:p>
+    <w:p>
+      <w:pPr>
+        <w:pStyle w:val="ListParagraph"/>
+        <w:rPr>
+          <w:sz w:val="28"/>
+          <w:szCs w:val="28"/>
+        </w:rPr>
+      </w:pPr>
+    </w:p>
+    <w:p>
+      <w:pPr>
+        <w:pStyle w:val="ListParagraph"/>
+        <w:rPr>
+          <w:sz w:val="28"/>
+          <w:szCs w:val="28"/>
+        </w:rPr>
+      </w:pPr>
+    </w:p>
+    <w:p>
+      <w:pPr>
+        <w:pStyle w:val="ListParagraph"/>
+        <w:rPr>
+          <w:sz w:val="28"/>
+          <w:szCs w:val="28"/>
+        </w:rPr>
+      </w:pPr>
+    </w:p>
+    <w:p>
+      <w:pPr>
+        <w:pStyle w:val="ListParagraph"/>
+        <w:rPr>
+          <w:sz w:val="28"/>
+          <w:szCs w:val="28"/>
+        </w:rPr>
+      </w:pPr>
+    </w:p>
+    <w:p>
+      <w:pPr>
+        <w:pStyle w:val="ListParagraph"/>
+        <w:rPr>
+          <w:sz w:val="28"/>
+          <w:szCs w:val="28"/>
+        </w:rPr>
+      </w:pPr>
     </w:p>
     <w:p>
       <w:pPr>
@@ -824,6 +1574,26 @@
     </w:p>
     <w:p>
       <w:pPr>
+        <w:pStyle w:val="ListParagraph"/>
+        <w:numPr>
+          <w:ilvl w:val="0"/>
+          <w:numId w:val="1"/>
+        </w:numPr>
+        <w:rPr>
+          <w:sz w:val="28"/>
+          <w:szCs w:val="28"/>
+        </w:rPr>
+      </w:pPr>
+      <w:r>
+        <w:rPr>
+          <w:sz w:val="28"/>
+          <w:szCs w:val="28"/>
+        </w:rPr>
+        <w:t>Display progress</w:t>
+      </w:r>
+    </w:p>
+    <w:p>
+      <w:pPr>
         <w:rPr>
           <w:b/>
           <w:sz w:val="28"/>
@@ -885,74 +1655,74 @@
         </w:rPr>
         <w:t>]</w:t>
       </w:r>
+    </w:p>
+    <w:p>
+      <w:pPr>
+        <w:rPr>
+          <w:b/>
+          <w:sz w:val="28"/>
+          <w:szCs w:val="28"/>
+        </w:rPr>
+      </w:pPr>
+    </w:p>
+    <w:p>
+      <w:pPr>
+        <w:rPr>
+          <w:b/>
+          <w:sz w:val="28"/>
+          <w:szCs w:val="28"/>
+        </w:rPr>
+      </w:pPr>
+      <w:r>
+        <w:rPr>
+          <w:b/>
+          <w:sz w:val="28"/>
+          <w:szCs w:val="28"/>
+        </w:rPr>
+        <w:t>Usage</w:t>
+      </w:r>
+    </w:p>
+    <w:p>
+      <w:pPr>
+        <w:rPr>
+          <w:b/>
+          <w:sz w:val="28"/>
+          <w:szCs w:val="28"/>
+        </w:rPr>
+      </w:pPr>
+    </w:p>
+    <w:p>
+      <w:r>
+        <w:t>With Processed Data:</w:t>
+      </w:r>
+    </w:p>
+    <w:p/>
+    <w:p>
+      <w:r>
+        <w:t>With Raw Data:</w:t>
+      </w:r>
+    </w:p>
+    <w:p>
+      <w:pPr>
+        <w:rPr>
+          <w:b/>
+        </w:rPr>
+      </w:pPr>
+      <w:r>
+        <w:rPr>
+          <w:b/>
+        </w:rPr>
+        <w:tab/>
+      </w:r>
+    </w:p>
+    <w:p>
+      <w:pPr>
+        <w:rPr>
+          <w:b/>
+        </w:rPr>
+      </w:pPr>
       <w:bookmarkStart w:id="0" w:name="_GoBack"/>
       <w:bookmarkEnd w:id="0"/>
-    </w:p>
-    <w:p>
-      <w:pPr>
-        <w:rPr>
-          <w:b/>
-          <w:sz w:val="28"/>
-          <w:szCs w:val="28"/>
-        </w:rPr>
-      </w:pPr>
-    </w:p>
-    <w:p>
-      <w:pPr>
-        <w:rPr>
-          <w:b/>
-          <w:sz w:val="28"/>
-          <w:szCs w:val="28"/>
-        </w:rPr>
-      </w:pPr>
-      <w:r>
-        <w:rPr>
-          <w:b/>
-          <w:sz w:val="28"/>
-          <w:szCs w:val="28"/>
-        </w:rPr>
-        <w:t>Usage</w:t>
-      </w:r>
-    </w:p>
-    <w:p>
-      <w:pPr>
-        <w:rPr>
-          <w:b/>
-          <w:sz w:val="28"/>
-          <w:szCs w:val="28"/>
-        </w:rPr>
-      </w:pPr>
-    </w:p>
-    <w:p>
-      <w:r>
-        <w:t>With Processed Data:</w:t>
-      </w:r>
-    </w:p>
-    <w:p/>
-    <w:p>
-      <w:r>
-        <w:t>With Raw Data:</w:t>
-      </w:r>
-    </w:p>
-    <w:p>
-      <w:pPr>
-        <w:rPr>
-          <w:b/>
-        </w:rPr>
-      </w:pPr>
-      <w:r>
-        <w:rPr>
-          <w:b/>
-        </w:rPr>
-        <w:tab/>
-      </w:r>
-    </w:p>
-    <w:p>
-      <w:pPr>
-        <w:rPr>
-          <w:b/>
-        </w:rPr>
-      </w:pPr>
     </w:p>
     <w:sectPr>
       <w:pgSz w:w="12240" w:h="15840"/>

</xml_diff>

<commit_message>
added ability to adjust learning rate
</commit_message>
<xml_diff>
--- a/docs/EDAT Documentation.docx
+++ b/docs/EDAT Documentation.docx
@@ -987,7 +987,7 @@
           <w:sz w:val="28"/>
           <w:szCs w:val="28"/>
         </w:rPr>
-        <w:t>[EXPLANATION OF IMAGE]</w:t>
+        <w:t>One of the graphs generated by the app. As you can see the dataset has been reduced from over 500 dimensions to just 3 so we can view it on a 3D plot. With PCA the dataset is reduced to a little over 200 dimensions but the information lost by cutting off the dimensions after 3 is small enough that we can still see some patterns in the data’s 3D plot. The information loss is shown in the scree plot explained below.</w:t>
       </w:r>
     </w:p>
     <w:p>
@@ -1101,16 +1101,7 @@
           <w:sz w:val="28"/>
           <w:szCs w:val="28"/>
         </w:rPr>
-        <w:t>see how much information is lost with the reduction of the data into the</w:t>
-      </w:r>
-      <w:bookmarkStart w:id="0" w:name="_GoBack"/>
-      <w:bookmarkEnd w:id="0"/>
-      <w:r>
-        <w:rPr>
-          <w:sz w:val="28"/>
-          <w:szCs w:val="28"/>
-        </w:rPr>
-        <w:t xml:space="preserve"> 2 or 3 dimensions seen in the PCA plot.</w:t>
+        <w:t>see how much information is lost with the reduction of the data into the 2 or 3 dimensions seen in the PCA plot.</w:t>
       </w:r>
     </w:p>
     <w:p>
@@ -1185,31 +1176,137 @@
           <w:szCs w:val="28"/>
         </w:rPr>
       </w:pPr>
-    </w:p>
-    <w:p>
-      <w:pPr>
-        <w:pStyle w:val="ListParagraph"/>
-        <w:rPr>
-          <w:sz w:val="28"/>
-          <w:szCs w:val="28"/>
-        </w:rPr>
-      </w:pPr>
-      <w:r>
-        <w:rPr>
-          <w:sz w:val="28"/>
-          <w:szCs w:val="28"/>
-        </w:rPr>
-        <w:t>[EXPLANATION]</w:t>
-      </w:r>
-    </w:p>
-    <w:p>
-      <w:pPr>
-        <w:pStyle w:val="ListParagraph"/>
-        <w:rPr>
-          <w:sz w:val="28"/>
-          <w:szCs w:val="28"/>
-        </w:rPr>
-      </w:pPr>
+      <w:r>
+        <w:rPr>
+          <w:sz w:val="28"/>
+          <w:szCs w:val="28"/>
+        </w:rPr>
+        <w:t xml:space="preserve">Above is an example of the PCA+t-SNE plot outputted by the program. </w:t>
+      </w:r>
+      <w:r>
+        <w:rPr>
+          <w:sz w:val="28"/>
+          <w:szCs w:val="28"/>
+        </w:rPr>
+        <w:t xml:space="preserve">Layering t-SNE on top of PCA usually yields promising results as opposed to using just t-SNE so the option was added to the program. </w:t>
+      </w:r>
+      <w:r>
+        <w:rPr>
+          <w:sz w:val="28"/>
+          <w:szCs w:val="28"/>
+        </w:rPr>
+        <w:t>The user has the ability to adjust parameters such as:</w:t>
+      </w:r>
+    </w:p>
+    <w:p>
+      <w:pPr>
+        <w:pStyle w:val="ListParagraph"/>
+        <w:numPr>
+          <w:ilvl w:val="0"/>
+          <w:numId w:val="2"/>
+        </w:numPr>
+        <w:rPr>
+          <w:sz w:val="28"/>
+          <w:szCs w:val="28"/>
+        </w:rPr>
+      </w:pPr>
+      <w:r>
+        <w:rPr>
+          <w:sz w:val="28"/>
+          <w:szCs w:val="28"/>
+        </w:rPr>
+        <w:t>PCA dimensions used – number of dimensions retained in original PCA step.</w:t>
+      </w:r>
+    </w:p>
+    <w:p>
+      <w:pPr>
+        <w:pStyle w:val="ListParagraph"/>
+        <w:numPr>
+          <w:ilvl w:val="0"/>
+          <w:numId w:val="2"/>
+        </w:numPr>
+        <w:rPr>
+          <w:sz w:val="28"/>
+          <w:szCs w:val="28"/>
+        </w:rPr>
+      </w:pPr>
+      <w:r>
+        <w:rPr>
+          <w:sz w:val="28"/>
+          <w:szCs w:val="28"/>
+        </w:rPr>
+        <w:t xml:space="preserve">Scale and center – </w:t>
+      </w:r>
+    </w:p>
+    <w:p>
+      <w:pPr>
+        <w:pStyle w:val="ListParagraph"/>
+        <w:numPr>
+          <w:ilvl w:val="0"/>
+          <w:numId w:val="2"/>
+        </w:numPr>
+        <w:rPr>
+          <w:sz w:val="28"/>
+          <w:szCs w:val="28"/>
+        </w:rPr>
+      </w:pPr>
+      <w:r>
+        <w:rPr>
+          <w:sz w:val="28"/>
+          <w:szCs w:val="28"/>
+        </w:rPr>
+        <w:t xml:space="preserve">Perplexity </w:t>
+      </w:r>
+      <w:r>
+        <w:rPr>
+          <w:sz w:val="28"/>
+          <w:szCs w:val="28"/>
+        </w:rPr>
+        <w:t>- number of nearest neighbors similar to the k nearest neighbors seen in many manifold learning algorithms.</w:t>
+      </w:r>
+    </w:p>
+    <w:p>
+      <w:pPr>
+        <w:pStyle w:val="ListParagraph"/>
+        <w:numPr>
+          <w:ilvl w:val="0"/>
+          <w:numId w:val="2"/>
+        </w:numPr>
+        <w:rPr>
+          <w:sz w:val="28"/>
+          <w:szCs w:val="28"/>
+        </w:rPr>
+      </w:pPr>
+      <w:r>
+        <w:rPr>
+          <w:sz w:val="28"/>
+          <w:szCs w:val="28"/>
+        </w:rPr>
+        <w:t xml:space="preserve">Iterations </w:t>
+      </w:r>
+      <w:r>
+        <w:rPr>
+          <w:sz w:val="28"/>
+          <w:szCs w:val="28"/>
+        </w:rPr>
+        <w:t>–</w:t>
+      </w:r>
+      <w:r>
+        <w:rPr>
+          <w:sz w:val="28"/>
+          <w:szCs w:val="28"/>
+        </w:rPr>
+        <w:t xml:space="preserve"> </w:t>
+      </w:r>
+      <w:r>
+        <w:rPr>
+          <w:sz w:val="28"/>
+          <w:szCs w:val="28"/>
+        </w:rPr>
+        <w:t>number of iterations for the optimization algorithm.</w:t>
+      </w:r>
+      <w:bookmarkStart w:id="0" w:name="_GoBack"/>
+      <w:bookmarkEnd w:id="0"/>
     </w:p>
     <w:p>
       <w:pPr>
@@ -1587,6 +1684,119 @@
 <file path=word/numbering.xml><?xml version="1.0" encoding="utf-8"?>
 <w:numbering xmlns:wpc="http://schemas.microsoft.com/office/word/2010/wordprocessingCanvas" xmlns:mo="http://schemas.microsoft.com/office/mac/office/2008/main" xmlns:mc="http://schemas.openxmlformats.org/markup-compatibility/2006" xmlns:mv="urn:schemas-microsoft-com:mac:vml" xmlns:o="urn:schemas-microsoft-com:office:office" xmlns:r="http://schemas.openxmlformats.org/officeDocument/2006/relationships" xmlns:m="http://schemas.openxmlformats.org/officeDocument/2006/math" xmlns:v="urn:schemas-microsoft-com:vml" xmlns:wp14="http://schemas.microsoft.com/office/word/2010/wordprocessingDrawing" xmlns:wp="http://schemas.openxmlformats.org/drawingml/2006/wordprocessingDrawing" xmlns:w10="urn:schemas-microsoft-com:office:word" xmlns:w="http://schemas.openxmlformats.org/wordprocessingml/2006/main" xmlns:w14="http://schemas.microsoft.com/office/word/2010/wordml" xmlns:w15="http://schemas.microsoft.com/office/word/2012/wordml" xmlns:wpg="http://schemas.microsoft.com/office/word/2010/wordprocessingGroup" xmlns:wpi="http://schemas.microsoft.com/office/word/2010/wordprocessingInk" xmlns:wne="http://schemas.microsoft.com/office/word/2006/wordml" xmlns:wps="http://schemas.microsoft.com/office/word/2010/wordprocessingShape" mc:Ignorable="w14 w15 wp14">
   <w:abstractNum w:abstractNumId="0">
+    <w:nsid w:val="4C1759D9"/>
+    <w:multiLevelType w:val="hybridMultilevel"/>
+    <w:tmpl w:val="463CC58C"/>
+    <w:lvl w:ilvl="0" w:tplc="04090001">
+      <w:start w:val="1"/>
+      <w:numFmt w:val="bullet"/>
+      <w:lvlText w:val=""/>
+      <w:lvlJc w:val="left"/>
+      <w:pPr>
+        <w:ind w:left="1440" w:hanging="360"/>
+      </w:pPr>
+      <w:rPr>
+        <w:rFonts w:ascii="Symbol" w:hAnsi="Symbol" w:hint="default"/>
+      </w:rPr>
+    </w:lvl>
+    <w:lvl w:ilvl="1" w:tplc="04090003" w:tentative="1">
+      <w:start w:val="1"/>
+      <w:numFmt w:val="bullet"/>
+      <w:lvlText w:val="o"/>
+      <w:lvlJc w:val="left"/>
+      <w:pPr>
+        <w:ind w:left="2160" w:hanging="360"/>
+      </w:pPr>
+      <w:rPr>
+        <w:rFonts w:ascii="Courier New" w:hAnsi="Courier New" w:cs="Courier New" w:hint="default"/>
+      </w:rPr>
+    </w:lvl>
+    <w:lvl w:ilvl="2" w:tplc="04090005" w:tentative="1">
+      <w:start w:val="1"/>
+      <w:numFmt w:val="bullet"/>
+      <w:lvlText w:val=""/>
+      <w:lvlJc w:val="left"/>
+      <w:pPr>
+        <w:ind w:left="2880" w:hanging="360"/>
+      </w:pPr>
+      <w:rPr>
+        <w:rFonts w:ascii="Wingdings" w:hAnsi="Wingdings" w:hint="default"/>
+      </w:rPr>
+    </w:lvl>
+    <w:lvl w:ilvl="3" w:tplc="04090001" w:tentative="1">
+      <w:start w:val="1"/>
+      <w:numFmt w:val="bullet"/>
+      <w:lvlText w:val=""/>
+      <w:lvlJc w:val="left"/>
+      <w:pPr>
+        <w:ind w:left="3600" w:hanging="360"/>
+      </w:pPr>
+      <w:rPr>
+        <w:rFonts w:ascii="Symbol" w:hAnsi="Symbol" w:hint="default"/>
+      </w:rPr>
+    </w:lvl>
+    <w:lvl w:ilvl="4" w:tplc="04090003" w:tentative="1">
+      <w:start w:val="1"/>
+      <w:numFmt w:val="bullet"/>
+      <w:lvlText w:val="o"/>
+      <w:lvlJc w:val="left"/>
+      <w:pPr>
+        <w:ind w:left="4320" w:hanging="360"/>
+      </w:pPr>
+      <w:rPr>
+        <w:rFonts w:ascii="Courier New" w:hAnsi="Courier New" w:cs="Courier New" w:hint="default"/>
+      </w:rPr>
+    </w:lvl>
+    <w:lvl w:ilvl="5" w:tplc="04090005" w:tentative="1">
+      <w:start w:val="1"/>
+      <w:numFmt w:val="bullet"/>
+      <w:lvlText w:val=""/>
+      <w:lvlJc w:val="left"/>
+      <w:pPr>
+        <w:ind w:left="5040" w:hanging="360"/>
+      </w:pPr>
+      <w:rPr>
+        <w:rFonts w:ascii="Wingdings" w:hAnsi="Wingdings" w:hint="default"/>
+      </w:rPr>
+    </w:lvl>
+    <w:lvl w:ilvl="6" w:tplc="04090001" w:tentative="1">
+      <w:start w:val="1"/>
+      <w:numFmt w:val="bullet"/>
+      <w:lvlText w:val=""/>
+      <w:lvlJc w:val="left"/>
+      <w:pPr>
+        <w:ind w:left="5760" w:hanging="360"/>
+      </w:pPr>
+      <w:rPr>
+        <w:rFonts w:ascii="Symbol" w:hAnsi="Symbol" w:hint="default"/>
+      </w:rPr>
+    </w:lvl>
+    <w:lvl w:ilvl="7" w:tplc="04090003" w:tentative="1">
+      <w:start w:val="1"/>
+      <w:numFmt w:val="bullet"/>
+      <w:lvlText w:val="o"/>
+      <w:lvlJc w:val="left"/>
+      <w:pPr>
+        <w:ind w:left="6480" w:hanging="360"/>
+      </w:pPr>
+      <w:rPr>
+        <w:rFonts w:ascii="Courier New" w:hAnsi="Courier New" w:cs="Courier New" w:hint="default"/>
+      </w:rPr>
+    </w:lvl>
+    <w:lvl w:ilvl="8" w:tplc="04090005" w:tentative="1">
+      <w:start w:val="1"/>
+      <w:numFmt w:val="bullet"/>
+      <w:lvlText w:val=""/>
+      <w:lvlJc w:val="left"/>
+      <w:pPr>
+        <w:ind w:left="7200" w:hanging="360"/>
+      </w:pPr>
+      <w:rPr>
+        <w:rFonts w:ascii="Wingdings" w:hAnsi="Wingdings" w:hint="default"/>
+      </w:rPr>
+    </w:lvl>
+  </w:abstractNum>
+  <w:abstractNum w:abstractNumId="1">
     <w:nsid w:val="55A86628"/>
     <w:multiLevelType w:val="hybridMultilevel"/>
     <w:tmpl w:val="4AE24720"/>
@@ -1699,6 +1909,9 @@
     </w:lvl>
   </w:abstractNum>
   <w:num w:numId="1">
+    <w:abstractNumId w:val="1"/>
+  </w:num>
+  <w:num w:numId="2">
     <w:abstractNumId w:val="0"/>
   </w:num>
 </w:numbering>

</xml_diff>

<commit_message>
new picture and modified kmeans to fit dataset
</commit_message>
<xml_diff>
--- a/docs/EDAT Documentation.docx
+++ b/docs/EDAT Documentation.docx
@@ -1237,6 +1237,15 @@
         </w:rPr>
         <w:t xml:space="preserve">Scale and center – </w:t>
       </w:r>
+      <w:r>
+        <w:rPr>
+          <w:sz w:val="28"/>
+          <w:szCs w:val="28"/>
+        </w:rPr>
+        <w:t xml:space="preserve"> manipulate the data to center/scale before applying PCA.</w:t>
+      </w:r>
+      <w:bookmarkStart w:id="0" w:name="_GoBack"/>
+      <w:bookmarkEnd w:id="0"/>
     </w:p>
     <w:p>
       <w:pPr>
@@ -1305,62 +1314,96 @@
         </w:rPr>
         <w:t>number of iterations for the optimization algorithm.</w:t>
       </w:r>
-      <w:bookmarkStart w:id="0" w:name="_GoBack"/>
-      <w:bookmarkEnd w:id="0"/>
-    </w:p>
-    <w:p>
-      <w:pPr>
-        <w:pStyle w:val="ListParagraph"/>
-        <w:rPr>
-          <w:sz w:val="28"/>
-          <w:szCs w:val="28"/>
-        </w:rPr>
-      </w:pPr>
-    </w:p>
-    <w:p>
-      <w:pPr>
-        <w:pStyle w:val="ListParagraph"/>
-        <w:rPr>
-          <w:sz w:val="28"/>
-          <w:szCs w:val="28"/>
-        </w:rPr>
-      </w:pPr>
-    </w:p>
-    <w:p>
-      <w:pPr>
-        <w:pStyle w:val="ListParagraph"/>
-        <w:rPr>
-          <w:sz w:val="28"/>
-          <w:szCs w:val="28"/>
-        </w:rPr>
-      </w:pPr>
-    </w:p>
-    <w:p>
-      <w:pPr>
-        <w:pStyle w:val="ListParagraph"/>
-        <w:rPr>
-          <w:sz w:val="28"/>
-          <w:szCs w:val="28"/>
-        </w:rPr>
-      </w:pPr>
-    </w:p>
-    <w:p>
-      <w:pPr>
-        <w:pStyle w:val="ListParagraph"/>
-        <w:rPr>
-          <w:sz w:val="28"/>
-          <w:szCs w:val="28"/>
-        </w:rPr>
-      </w:pPr>
-    </w:p>
-    <w:p>
-      <w:pPr>
-        <w:pStyle w:val="ListParagraph"/>
-        <w:rPr>
-          <w:sz w:val="28"/>
-          <w:szCs w:val="28"/>
-        </w:rPr>
-      </w:pPr>
+    </w:p>
+    <w:p>
+      <w:pPr>
+        <w:pStyle w:val="ListParagraph"/>
+        <w:numPr>
+          <w:ilvl w:val="0"/>
+          <w:numId w:val="2"/>
+        </w:numPr>
+        <w:rPr>
+          <w:sz w:val="28"/>
+          <w:szCs w:val="28"/>
+        </w:rPr>
+      </w:pPr>
+      <w:r>
+        <w:rPr>
+          <w:sz w:val="28"/>
+          <w:szCs w:val="28"/>
+        </w:rPr>
+        <w:t xml:space="preserve">Learning rate- </w:t>
+      </w:r>
+      <w:r>
+        <w:rPr>
+          <w:sz w:val="28"/>
+          <w:szCs w:val="28"/>
+        </w:rPr>
+        <w:t>the sizes of steps taken when optimizing.</w:t>
+      </w:r>
+    </w:p>
+    <w:p>
+      <w:pPr>
+        <w:pStyle w:val="ListParagraph"/>
+        <w:rPr>
+          <w:sz w:val="28"/>
+          <w:szCs w:val="28"/>
+        </w:rPr>
+      </w:pPr>
+    </w:p>
+    <w:p>
+      <w:pPr>
+        <w:pStyle w:val="ListParagraph"/>
+        <w:rPr>
+          <w:sz w:val="28"/>
+          <w:szCs w:val="28"/>
+        </w:rPr>
+      </w:pPr>
+    </w:p>
+    <w:p>
+      <w:pPr>
+        <w:pStyle w:val="ListParagraph"/>
+        <w:rPr>
+          <w:sz w:val="28"/>
+          <w:szCs w:val="28"/>
+        </w:rPr>
+      </w:pPr>
+    </w:p>
+    <w:p>
+      <w:pPr>
+        <w:pStyle w:val="ListParagraph"/>
+        <w:rPr>
+          <w:sz w:val="28"/>
+          <w:szCs w:val="28"/>
+        </w:rPr>
+      </w:pPr>
+    </w:p>
+    <w:p>
+      <w:pPr>
+        <w:pStyle w:val="ListParagraph"/>
+        <w:rPr>
+          <w:sz w:val="28"/>
+          <w:szCs w:val="28"/>
+        </w:rPr>
+      </w:pPr>
+    </w:p>
+    <w:p>
+      <w:pPr>
+        <w:pStyle w:val="ListParagraph"/>
+        <w:rPr>
+          <w:b/>
+          <w:sz w:val="28"/>
+          <w:szCs w:val="28"/>
+        </w:rPr>
+      </w:pPr>
+      <w:r>
+        <w:rPr>
+          <w:b/>
+          <w:sz w:val="28"/>
+          <w:szCs w:val="28"/>
+        </w:rPr>
+        <w:t xml:space="preserve">Difficulties and Areas of Improvement </w:t>
+      </w:r>
     </w:p>
     <w:p>
       <w:pPr>

</xml_diff>

<commit_message>
added option for user to use  gene expression probability scores with gene ontology aggregation instead of just raw counts. Modified the UI and backend to recieve and process this type of data.
</commit_message>
<xml_diff>
--- a/docs/EDAT Documentation.docx
+++ b/docs/EDAT Documentation.docx
@@ -91,40 +91,6 @@
           <w:szCs w:val="28"/>
         </w:rPr>
         <w:t>web application framework for R which allows you to easily interact with your data. The program is organized into two distinct tabs, one dedicated to handling the user interface and one dedicated to building the back end and data analyses used. Once computed in the backend tab, data is easily passed into the UI tab where it can be outputted as a plot or other type of chart.</w:t>
-      </w:r>
-    </w:p>
-    <w:p>
-      <w:pPr>
-        <w:rPr>
-          <w:b/>
-          <w:sz w:val="28"/>
-          <w:szCs w:val="28"/>
-        </w:rPr>
-      </w:pPr>
-    </w:p>
-    <w:p>
-      <w:pPr>
-        <w:rPr>
-          <w:b/>
-          <w:sz w:val="28"/>
-          <w:szCs w:val="28"/>
-        </w:rPr>
-      </w:pPr>
-      <w:r>
-        <w:rPr>
-          <w:b/>
-          <w:sz w:val="28"/>
-          <w:szCs w:val="28"/>
-        </w:rPr>
-        <w:t>Objective</w:t>
-      </w:r>
-      <w:r>
-        <w:rPr>
-          <w:b/>
-          <w:sz w:val="28"/>
-          <w:szCs w:val="28"/>
-        </w:rPr>
-        <w:t>s</w:t>
       </w:r>
     </w:p>
     <w:p>
@@ -186,7 +152,25 @@
           <w:sz w:val="28"/>
           <w:szCs w:val="28"/>
         </w:rPr>
-        <w:t xml:space="preserve">The overall objective of the project was to create an app using R-Shiny in order to allow a person to explore gene expression data without extensive computational knowledge and rigor. The app will incorporate two dimensionality reduction algorithms, PCA and t-SNE, to help aid in data visualization. The user then may further visualize the data by selecting only specific genes, time points, and donors they wish to visualize. </w:t>
+        <w:t xml:space="preserve">The overall objective of the project was to create an app using R-Shiny in order to allow a person to explore gene expression data without extensive computational knowledge and rigor. The app will incorporate two dimensionality reduction algorithms, PCA and t-SNE, to help aid in data visualization. The user then may further visualize the data by selecting only specific </w:t>
+      </w:r>
+      <w:r>
+        <w:rPr>
+          <w:rFonts w:ascii="Calibri" w:hAnsi="Calibri" w:cs="Arial"/>
+          <w:color w:val="000000"/>
+          <w:sz w:val="28"/>
+          <w:szCs w:val="28"/>
+        </w:rPr>
+        <w:t>stimuli</w:t>
+      </w:r>
+      <w:r>
+        <w:rPr>
+          <w:rFonts w:ascii="Calibri" w:hAnsi="Calibri" w:cs="Arial"/>
+          <w:color w:val="000000"/>
+          <w:sz w:val="28"/>
+          <w:szCs w:val="28"/>
+        </w:rPr>
+        <w:t xml:space="preserve">, time points, and donors they wish to visualize. </w:t>
       </w:r>
     </w:p>
     <w:p>
@@ -224,9 +208,8 @@
           <w:sz w:val="28"/>
           <w:szCs w:val="28"/>
         </w:rPr>
-        <w:t xml:space="preserve">In order to accomplish this, some processing is needed to convert the raw counts data into a usable format. Currently the program only accepts raw data (or normalized data), but we hope to have the program process gene expression probability scores in the future. Once the data has been loaded, the user is able to subset the data using the UI which calls the </w:t>
-      </w:r>
-      <w:proofErr w:type="gramStart"/>
+        <w:t>In order to accomplish this, the user can use raw counts or they can also upload a processed data file for analysis</w:t>
+      </w:r>
       <w:r>
         <w:rPr>
           <w:rFonts w:ascii="Calibri" w:hAnsi="Calibri" w:cs="Arial"/>
@@ -234,9 +217,8 @@
           <w:sz w:val="28"/>
           <w:szCs w:val="28"/>
         </w:rPr>
-        <w:t>subset(</w:t>
-      </w:r>
-      <w:proofErr w:type="gramEnd"/>
+        <w:t xml:space="preserve">. Currently the program accepts raw data </w:t>
+      </w:r>
       <w:r>
         <w:rPr>
           <w:rFonts w:ascii="Calibri" w:hAnsi="Calibri" w:cs="Arial"/>
@@ -244,7 +226,52 @@
           <w:sz w:val="28"/>
           <w:szCs w:val="28"/>
         </w:rPr>
-        <w:t xml:space="preserve">) function in the program which extracts only the selected data. See </w:t>
+        <w:t>or</w:t>
+      </w:r>
+      <w:r>
+        <w:rPr>
+          <w:rFonts w:ascii="Calibri" w:hAnsi="Calibri" w:cs="Arial"/>
+          <w:color w:val="000000"/>
+          <w:sz w:val="28"/>
+          <w:szCs w:val="28"/>
+        </w:rPr>
+        <w:t xml:space="preserve"> gene expression probability scores</w:t>
+      </w:r>
+      <w:r>
+        <w:rPr>
+          <w:rFonts w:ascii="Calibri" w:hAnsi="Calibri" w:cs="Arial"/>
+          <w:color w:val="000000"/>
+          <w:sz w:val="28"/>
+          <w:szCs w:val="28"/>
+        </w:rPr>
+        <w:t xml:space="preserve"> </w:t>
+      </w:r>
+      <w:r>
+        <w:rPr>
+          <w:rFonts w:ascii="Calibri" w:hAnsi="Calibri" w:cs="Arial"/>
+          <w:color w:val="000000"/>
+          <w:sz w:val="28"/>
+          <w:szCs w:val="28"/>
+        </w:rPr>
+        <w:t>with</w:t>
+      </w:r>
+      <w:r>
+        <w:rPr>
+          <w:rFonts w:ascii="Calibri" w:hAnsi="Calibri" w:cs="Arial"/>
+          <w:color w:val="000000"/>
+          <w:sz w:val="28"/>
+          <w:szCs w:val="28"/>
+        </w:rPr>
+        <w:t xml:space="preserve"> gene ontology aggregation</w:t>
+      </w:r>
+      <w:r>
+        <w:rPr>
+          <w:rFonts w:ascii="Calibri" w:hAnsi="Calibri" w:cs="Arial"/>
+          <w:color w:val="000000"/>
+          <w:sz w:val="28"/>
+          <w:szCs w:val="28"/>
+        </w:rPr>
+        <w:t xml:space="preserve">. Once the data has been loaded, the user is able to subset the data using the UI which calls the subset() function in the program which extracts only the selected data. See </w:t>
       </w:r>
       <w:r>
         <w:rPr>
@@ -301,27 +328,7 @@
           <w:sz w:val="28"/>
           <w:szCs w:val="28"/>
         </w:rPr>
-        <w:t xml:space="preserve">In regards to the PCA performed by the program, we are using the </w:t>
-      </w:r>
-      <w:proofErr w:type="gramStart"/>
-      <w:r>
-        <w:rPr>
-          <w:rFonts w:ascii="Calibri" w:hAnsi="Calibri" w:cs="Arial"/>
-          <w:color w:val="000000"/>
-          <w:sz w:val="28"/>
-          <w:szCs w:val="28"/>
-        </w:rPr>
-        <w:t>prcomp(</w:t>
-      </w:r>
-      <w:proofErr w:type="gramEnd"/>
-      <w:r>
-        <w:rPr>
-          <w:rFonts w:ascii="Calibri" w:hAnsi="Calibri" w:cs="Arial"/>
-          <w:color w:val="000000"/>
-          <w:sz w:val="28"/>
-          <w:szCs w:val="28"/>
-        </w:rPr>
-        <w:t xml:space="preserve">) function which accepts the scale and center parameters which will soon be modifiable by the user. The proportion of variance explained by each principal component of the PCA is also computed and is displayed in a corresponding scree plot. See </w:t>
+        <w:t xml:space="preserve">In regards to the PCA performed by the program, we are using the prcomp() function which accepts the scale and center parameters which will soon be modifiable by the user. The proportion of variance explained by each principal component of the PCA is also computed and is displayed in a corresponding scree plot. See </w:t>
       </w:r>
       <w:r>
         <w:rPr>
@@ -379,37 +386,7 @@
           <w:sz w:val="28"/>
           <w:szCs w:val="28"/>
         </w:rPr>
-        <w:t xml:space="preserve">For the t-SNE performed we are using the function </w:t>
-      </w:r>
-      <w:proofErr w:type="gramStart"/>
-      <w:r>
-        <w:rPr>
-          <w:rFonts w:ascii="Calibri" w:hAnsi="Calibri" w:cs="Arial"/>
-          <w:color w:val="000000"/>
-          <w:sz w:val="28"/>
-          <w:szCs w:val="28"/>
-        </w:rPr>
-        <w:t>Rtsne(</w:t>
-      </w:r>
-      <w:proofErr w:type="gramEnd"/>
-      <w:r>
-        <w:rPr>
-          <w:rFonts w:ascii="Calibri" w:hAnsi="Calibri" w:cs="Arial"/>
-          <w:color w:val="000000"/>
-          <w:sz w:val="28"/>
-          <w:szCs w:val="28"/>
-        </w:rPr>
-        <w:t xml:space="preserve">) from the RTsne package. We implemented the function such that the user can adjust the </w:t>
-      </w:r>
-      <w:r>
-        <w:rPr>
-          <w:rFonts w:ascii="Calibri" w:hAnsi="Calibri" w:cs="Arial"/>
-          <w:color w:val="000000"/>
-          <w:sz w:val="28"/>
-          <w:szCs w:val="28"/>
-        </w:rPr>
-        <w:lastRenderedPageBreak/>
-        <w:t>dimension, initial_dimension, perplexity, pca, and max_iter parameters (</w:t>
+        <w:t>For the t-SNE performed we are using the function Rtsne() from the RTsne package. We implemented the function such that the user can adjust the dimension, initial_dimension, perplexity, pca, and max_iter parameters (</w:t>
       </w:r>
       <w:r>
         <w:rPr>
@@ -449,15 +426,15 @@
           <w:szCs w:val="28"/>
         </w:rPr>
       </w:pPr>
-    </w:p>
-    <w:p>
-      <w:pPr>
+      <w:r>
         <w:rPr>
           <w:b/>
           <w:sz w:val="28"/>
           <w:szCs w:val="28"/>
         </w:rPr>
-      </w:pPr>
+        <w:lastRenderedPageBreak/>
+        <w:t>Results</w:t>
+      </w:r>
     </w:p>
     <w:p>
       <w:pPr>
@@ -467,23 +444,6 @@
           <w:szCs w:val="28"/>
         </w:rPr>
       </w:pPr>
-    </w:p>
-    <w:p>
-      <w:pPr>
-        <w:rPr>
-          <w:b/>
-          <w:sz w:val="28"/>
-          <w:szCs w:val="28"/>
-        </w:rPr>
-      </w:pPr>
-      <w:r>
-        <w:rPr>
-          <w:b/>
-          <w:sz w:val="28"/>
-          <w:szCs w:val="28"/>
-        </w:rPr>
-        <w:t>Results</w:t>
-      </w:r>
     </w:p>
     <w:p>
       <w:pPr>
@@ -503,7 +463,7 @@
         <mc:AlternateContent>
           <mc:Choice Requires="wps">
             <w:drawing>
-              <wp:anchor distT="0" distB="0" distL="114300" distR="114300" simplePos="0" relativeHeight="251659264" behindDoc="0" locked="0" layoutInCell="1" allowOverlap="1" wp14:anchorId="616295EB" wp14:editId="4624C2AF">
+              <wp:anchor distT="0" distB="0" distL="114300" distR="114300" simplePos="0" relativeHeight="251660288" behindDoc="0" locked="0" layoutInCell="1" allowOverlap="1" wp14:anchorId="244D2BD8" wp14:editId="3F97B1D8">
                 <wp:simplePos x="0" y="0"/>
                 <wp:positionH relativeFrom="column">
                   <wp:posOffset>3480435</wp:posOffset>
@@ -719,11 +679,11 @@
           </mc:Choice>
           <mc:Fallback>
             <w:pict>
-              <v:shapetype w14:anchorId="616295EB" id="_x0000_t202" coordsize="21600,21600" o:spt="202" path="m0,0l0,21600,21600,21600,21600,0xe">
+              <v:shapetype w14:anchorId="244D2BD8" id="_x0000_t202" coordsize="21600,21600" o:spt="202" path="m0,0l0,21600,21600,21600,21600,0xe">
                 <v:stroke joinstyle="miter"/>
                 <v:path gradientshapeok="t" o:connecttype="rect"/>
               </v:shapetype>
-              <v:shape id="Text Box 4" o:spid="_x0000_s1026" type="#_x0000_t202" style="position:absolute;margin-left:274.05pt;margin-top:10.8pt;width:234.45pt;height:558pt;z-index:251659264;visibility:visible;mso-wrap-style:square;mso-width-percent:0;mso-wrap-distance-left:9pt;mso-wrap-distance-top:0;mso-wrap-distance-right:9pt;mso-wrap-distance-bottom:0;mso-position-horizontal:absolute;mso-position-horizontal-relative:text;mso-position-vertical:absolute;mso-position-vertical-relative:text;mso-width-percent:0;mso-width-relative:margin;v-text-anchor:top" o:gfxdata="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" filled="f" stroked="f">
+              <v:shape id="Text Box 4" o:spid="_x0000_s1026" type="#_x0000_t202" style="position:absolute;margin-left:274.05pt;margin-top:10.8pt;width:234.45pt;height:558pt;z-index:251660288;visibility:visible;mso-wrap-style:square;mso-width-percent:0;mso-wrap-distance-left:9pt;mso-wrap-distance-top:0;mso-wrap-distance-right:9pt;mso-wrap-distance-bottom:0;mso-position-horizontal:absolute;mso-position-horizontal-relative:text;mso-position-vertical:absolute;mso-position-vertical-relative:text;mso-width-percent:0;mso-width-relative:margin;v-text-anchor:top" o:gfxdata="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" filled="f" stroked="f">
                 <v:textbox>
                   <w:txbxContent>
                     <w:p>
@@ -901,7 +861,7 @@
           <w:szCs w:val="28"/>
         </w:rPr>
         <w:drawing>
-          <wp:anchor distT="0" distB="0" distL="114300" distR="114300" simplePos="0" relativeHeight="251658240" behindDoc="0" locked="0" layoutInCell="1" allowOverlap="1" wp14:anchorId="02992D70" wp14:editId="29B0ECBF">
+          <wp:anchor distT="0" distB="0" distL="114300" distR="114300" simplePos="0" relativeHeight="251659264" behindDoc="0" locked="0" layoutInCell="1" allowOverlap="1" wp14:anchorId="398E8409" wp14:editId="2B6C1B92">
             <wp:simplePos x="0" y="0"/>
             <wp:positionH relativeFrom="column">
               <wp:posOffset>0</wp:posOffset>
@@ -963,15 +923,6 @@
           </wp:anchor>
         </w:drawing>
       </w:r>
-    </w:p>
-    <w:p>
-      <w:pPr>
-        <w:rPr>
-          <w:b/>
-          <w:sz w:val="28"/>
-          <w:szCs w:val="28"/>
-        </w:rPr>
-      </w:pPr>
       <w:r>
         <w:rPr>
           <w:b/>
@@ -980,7 +931,7 @@
           <w:szCs w:val="28"/>
         </w:rPr>
         <w:drawing>
-          <wp:inline distT="0" distB="0" distL="0" distR="0" wp14:anchorId="38B4032C" wp14:editId="35CD3651">
+          <wp:inline distT="0" distB="0" distL="0" distR="0" wp14:anchorId="6D6A82C2" wp14:editId="2A273AB3">
             <wp:extent cx="3273228" cy="3370580"/>
             <wp:effectExtent l="0" t="0" r="3810" b="7620"/>
             <wp:docPr id="2" name="Picture 2" descr="../Dropbox/Screenshots/Screenshot%202017-06-29%2016.10.38.png"/>
@@ -1046,6 +997,16 @@
           <w:szCs w:val="28"/>
         </w:rPr>
       </w:pPr>
+    </w:p>
+    <w:p>
+      <w:pPr>
+        <w:jc w:val="both"/>
+        <w:rPr>
+          <w:b/>
+          <w:sz w:val="28"/>
+          <w:szCs w:val="28"/>
+        </w:rPr>
+      </w:pPr>
       <w:r>
         <w:rPr>
           <w:b/>
@@ -1054,9 +1015,17 @@
           <w:szCs w:val="28"/>
         </w:rPr>
         <w:drawing>
-          <wp:inline distT="0" distB="0" distL="0" distR="0" wp14:anchorId="05620DCE" wp14:editId="60B5AF24">
-            <wp:extent cx="5537835" cy="4302472"/>
+          <wp:anchor distT="0" distB="0" distL="114300" distR="114300" simplePos="0" relativeHeight="251661312" behindDoc="0" locked="0" layoutInCell="1" allowOverlap="1" wp14:anchorId="3E039FFF" wp14:editId="2C1DD19B">
+            <wp:simplePos x="0" y="0"/>
+            <wp:positionH relativeFrom="column">
+              <wp:posOffset>-914400</wp:posOffset>
+            </wp:positionH>
+            <wp:positionV relativeFrom="paragraph">
+              <wp:posOffset>0</wp:posOffset>
+            </wp:positionV>
+            <wp:extent cx="4349115" cy="3378928"/>
             <wp:effectExtent l="0" t="0" r="0" b="0"/>
+            <wp:wrapSquare wrapText="bothSides"/>
             <wp:docPr id="5" name="Picture 5" descr="newplot%20(9).png"/>
             <wp:cNvGraphicFramePr>
               <a:graphicFrameLocks xmlns:a="http://schemas.openxmlformats.org/drawingml/2006/main" noChangeAspect="1"/>
@@ -1086,7 +1055,7 @@
                   <pic:spPr bwMode="auto">
                     <a:xfrm>
                       <a:off x="0" y="0"/>
-                      <a:ext cx="5594926" cy="4346828"/>
+                      <a:ext cx="4349115" cy="3378928"/>
                     </a:xfrm>
                     <a:prstGeom prst="rect">
                       <a:avLst/>
@@ -1099,9 +1068,30 @@
                 </pic:pic>
               </a:graphicData>
             </a:graphic>
-          </wp:inline>
+            <wp14:sizeRelH relativeFrom="page">
+              <wp14:pctWidth>0</wp14:pctWidth>
+            </wp14:sizeRelH>
+            <wp14:sizeRelV relativeFrom="page">
+              <wp14:pctHeight>0</wp14:pctHeight>
+            </wp14:sizeRelV>
+          </wp:anchor>
         </w:drawing>
       </w:r>
+      <w:r>
+        <w:rPr>
+          <w:b/>
+          <w:sz w:val="28"/>
+          <w:szCs w:val="28"/>
+        </w:rPr>
+        <w:t>Figure 2:</w:t>
+      </w:r>
+      <w:r>
+        <w:rPr>
+          <w:sz w:val="28"/>
+          <w:szCs w:val="28"/>
+        </w:rPr>
+        <w:t xml:space="preserve"> Example of a PCA plot generated by the app. As you can see the dataset has been reduced from over 500 dimensions to just 3 so we can view it on a 3D plot. With PCA the dataset is reduced to a little over 200 dimensions but the information lost by cutting off the dimensions after 3 is small enough that we can still see some patterns in the data’s 3D plot. The information loss is shown in the scree plot explained below.</w:t>
+      </w:r>
     </w:p>
     <w:p>
       <w:pPr>
@@ -1111,21 +1101,6 @@
           <w:szCs w:val="28"/>
         </w:rPr>
       </w:pPr>
-      <w:r>
-        <w:rPr>
-          <w:b/>
-          <w:sz w:val="28"/>
-          <w:szCs w:val="28"/>
-        </w:rPr>
-        <w:t>Figure 2:</w:t>
-      </w:r>
-      <w:r>
-        <w:rPr>
-          <w:sz w:val="28"/>
-          <w:szCs w:val="28"/>
-        </w:rPr>
-        <w:t xml:space="preserve"> Example of a PCA plot generated by the app. As you can see the dataset has been reduced from over 500 dimensions to just 3 so we can view it on a 3D plot. With PCA the dataset is reduced to a little over 200 dimensions but the information lost by cutting off the dimensions after 3 is small enough that we can still see some patterns in the data’s 3D plot. The information loss is shown in the scree plot explained below.</w:t>
-      </w:r>
     </w:p>
     <w:p>
       <w:pPr>
@@ -1151,9 +1126,17 @@
           <w:szCs w:val="28"/>
         </w:rPr>
         <w:drawing>
-          <wp:inline distT="0" distB="0" distL="0" distR="0" wp14:anchorId="269CC68F" wp14:editId="5364EE8B">
-            <wp:extent cx="5387819" cy="4185920"/>
-            <wp:effectExtent l="0" t="0" r="0" b="5080"/>
+          <wp:anchor distT="0" distB="0" distL="114300" distR="114300" simplePos="0" relativeHeight="251662336" behindDoc="0" locked="0" layoutInCell="1" allowOverlap="1" wp14:anchorId="0EFEE43B" wp14:editId="63865265">
+            <wp:simplePos x="0" y="0"/>
+            <wp:positionH relativeFrom="column">
+              <wp:posOffset>-405765</wp:posOffset>
+            </wp:positionH>
+            <wp:positionV relativeFrom="paragraph">
+              <wp:posOffset>187960</wp:posOffset>
+            </wp:positionV>
+            <wp:extent cx="3823335" cy="2969895"/>
+            <wp:effectExtent l="0" t="0" r="12065" b="1905"/>
+            <wp:wrapSquare wrapText="bothSides"/>
             <wp:docPr id="6" name="Picture 6" descr="newplot%20(2).png"/>
             <wp:cNvGraphicFramePr>
               <a:graphicFrameLocks xmlns:a="http://schemas.openxmlformats.org/drawingml/2006/main" noChangeAspect="1"/>
@@ -1183,7 +1166,7 @@
                   <pic:spPr bwMode="auto">
                     <a:xfrm>
                       <a:off x="0" y="0"/>
-                      <a:ext cx="5428863" cy="4217808"/>
+                      <a:ext cx="3823335" cy="2969895"/>
                     </a:xfrm>
                     <a:prstGeom prst="rect">
                       <a:avLst/>
@@ -1196,60 +1179,48 @@
                 </pic:pic>
               </a:graphicData>
             </a:graphic>
-          </wp:inline>
+            <wp14:sizeRelH relativeFrom="page">
+              <wp14:pctWidth>0</wp14:pctWidth>
+            </wp14:sizeRelH>
+            <wp14:sizeRelV relativeFrom="page">
+              <wp14:pctHeight>0</wp14:pctHeight>
+            </wp14:sizeRelV>
+          </wp:anchor>
         </w:drawing>
       </w:r>
     </w:p>
     <w:p>
       <w:pPr>
+        <w:jc w:val="both"/>
+        <w:rPr>
+          <w:sz w:val="28"/>
+          <w:szCs w:val="28"/>
+        </w:rPr>
+      </w:pPr>
+      <w:r>
+        <w:rPr>
+          <w:b/>
+          <w:sz w:val="28"/>
+          <w:szCs w:val="28"/>
+        </w:rPr>
+        <w:t>Figure 3:</w:t>
+      </w:r>
+      <w:r>
+        <w:rPr>
+          <w:sz w:val="28"/>
+          <w:szCs w:val="28"/>
+        </w:rPr>
+        <w:t xml:space="preserve"> For each run of PCA a corresponding scree plot is displayed showing the variance captured by each dimension and the cumulative variance captured over a span of dimensions. This plot allows the user to see how much information is catch by each PC with the reduction of the data using PCA.</w:t>
+      </w:r>
+    </w:p>
+    <w:p>
+      <w:pPr>
         <w:pStyle w:val="ListParagraph"/>
         <w:rPr>
           <w:sz w:val="28"/>
           <w:szCs w:val="28"/>
         </w:rPr>
       </w:pPr>
-    </w:p>
-    <w:p>
-      <w:pPr>
-        <w:pStyle w:val="ListParagraph"/>
-        <w:rPr>
-          <w:sz w:val="28"/>
-          <w:szCs w:val="28"/>
-        </w:rPr>
-      </w:pPr>
-    </w:p>
-    <w:p>
-      <w:pPr>
-        <w:pStyle w:val="ListParagraph"/>
-        <w:rPr>
-          <w:sz w:val="28"/>
-          <w:szCs w:val="28"/>
-        </w:rPr>
-      </w:pPr>
-      <w:r>
-        <w:rPr>
-          <w:b/>
-          <w:sz w:val="28"/>
-          <w:szCs w:val="28"/>
-        </w:rPr>
-        <w:t>Figure 3:</w:t>
-      </w:r>
-      <w:r>
-        <w:rPr>
-          <w:sz w:val="28"/>
-          <w:szCs w:val="28"/>
-        </w:rPr>
-        <w:t xml:space="preserve"> For each run of PCA a corresponding scree plot is displayed showing the variance captured by each dimension and the cumulative variance captured over a span of dimensions. This plot allows the user to see how much information is catch by each PC with the reduction of the data using PCA.</w:t>
-      </w:r>
-    </w:p>
-    <w:p>
-      <w:pPr>
-        <w:pStyle w:val="ListParagraph"/>
-        <w:rPr>
-          <w:sz w:val="28"/>
-          <w:szCs w:val="28"/>
-        </w:rPr>
-      </w:pPr>
       <w:r>
         <w:rPr>
           <w:noProof/>
@@ -1257,9 +1228,17 @@
           <w:szCs w:val="28"/>
         </w:rPr>
         <w:drawing>
-          <wp:inline distT="0" distB="0" distL="0" distR="0" wp14:anchorId="68C5841B" wp14:editId="3FBAE02C">
+          <wp:anchor distT="0" distB="0" distL="114300" distR="114300" simplePos="0" relativeHeight="251663360" behindDoc="0" locked="0" layoutInCell="1" allowOverlap="1" wp14:anchorId="3313D7EA" wp14:editId="1B4F0314">
+            <wp:simplePos x="0" y="0"/>
+            <wp:positionH relativeFrom="column">
+              <wp:posOffset>-62865</wp:posOffset>
+            </wp:positionH>
+            <wp:positionV relativeFrom="paragraph">
+              <wp:posOffset>0</wp:posOffset>
+            </wp:positionV>
             <wp:extent cx="5943600" cy="4617720"/>
             <wp:effectExtent l="0" t="0" r="0" b="5080"/>
+            <wp:wrapTopAndBottom/>
             <wp:docPr id="7" name="Picture 7" descr="newplot%20(6).png"/>
             <wp:cNvGraphicFramePr>
               <a:graphicFrameLocks xmlns:a="http://schemas.openxmlformats.org/drawingml/2006/main" noChangeAspect="1"/>
@@ -1302,13 +1281,19 @@
                 </pic:pic>
               </a:graphicData>
             </a:graphic>
-          </wp:inline>
+            <wp14:sizeRelH relativeFrom="page">
+              <wp14:pctWidth>0</wp14:pctWidth>
+            </wp14:sizeRelH>
+            <wp14:sizeRelV relativeFrom="page">
+              <wp14:pctHeight>0</wp14:pctHeight>
+            </wp14:sizeRelV>
+          </wp:anchor>
         </w:drawing>
       </w:r>
     </w:p>
     <w:p>
       <w:pPr>
-        <w:pStyle w:val="ListParagraph"/>
+        <w:jc w:val="both"/>
         <w:rPr>
           <w:sz w:val="28"/>
           <w:szCs w:val="28"/>
@@ -1320,15 +1305,7 @@
           <w:sz w:val="28"/>
           <w:szCs w:val="28"/>
         </w:rPr>
-        <w:t>Figure 4:</w:t>
-      </w:r>
-      <w:r>
-        <w:rPr>
-          <w:b/>
-          <w:sz w:val="28"/>
-          <w:szCs w:val="28"/>
-        </w:rPr>
-        <w:t xml:space="preserve"> </w:t>
+        <w:t xml:space="preserve">Figure 4: </w:t>
       </w:r>
       <w:r>
         <w:rPr>
@@ -1345,17 +1322,19 @@
           <w:ilvl w:val="0"/>
           <w:numId w:val="2"/>
         </w:numPr>
-        <w:rPr>
-          <w:sz w:val="28"/>
-          <w:szCs w:val="28"/>
-        </w:rPr>
-      </w:pPr>
-      <w:r>
-        <w:rPr>
-          <w:sz w:val="28"/>
-          <w:szCs w:val="28"/>
-        </w:rPr>
-        <w:t>PCA dimensions used – number of dimensions retained in original PCA step.</w:t>
+        <w:ind w:left="720"/>
+        <w:jc w:val="both"/>
+        <w:rPr>
+          <w:sz w:val="28"/>
+          <w:szCs w:val="28"/>
+        </w:rPr>
+      </w:pPr>
+      <w:r>
+        <w:rPr>
+          <w:sz w:val="28"/>
+          <w:szCs w:val="28"/>
+        </w:rPr>
+        <w:t>Scale and center –  manipulate the data to center/scale before applying PCA.</w:t>
       </w:r>
     </w:p>
     <w:p>
@@ -1365,17 +1344,34 @@
           <w:ilvl w:val="0"/>
           <w:numId w:val="2"/>
         </w:numPr>
-        <w:rPr>
-          <w:sz w:val="28"/>
-          <w:szCs w:val="28"/>
-        </w:rPr>
-      </w:pPr>
-      <w:r>
-        <w:rPr>
-          <w:sz w:val="28"/>
-          <w:szCs w:val="28"/>
-        </w:rPr>
-        <w:t>Scale and center –  manipulate the data to center/scale before applying PCA.</w:t>
+        <w:ind w:left="720"/>
+        <w:jc w:val="both"/>
+        <w:rPr>
+          <w:sz w:val="28"/>
+          <w:szCs w:val="28"/>
+        </w:rPr>
+      </w:pPr>
+      <w:r>
+        <w:rPr>
+          <w:sz w:val="28"/>
+          <w:szCs w:val="28"/>
+        </w:rPr>
+        <w:t xml:space="preserve">PCA dimensions used </w:t>
+      </w:r>
+      <w:r>
+        <w:rPr>
+          <w:color w:val="000000" w:themeColor="text1"/>
+          <w:sz w:val="28"/>
+          <w:szCs w:val="28"/>
+        </w:rPr>
+        <w:t xml:space="preserve">in t-sne </w:t>
+      </w:r>
+      <w:r>
+        <w:rPr>
+          <w:sz w:val="28"/>
+          <w:szCs w:val="28"/>
+        </w:rPr>
+        <w:t>– number of dimensions retained in original PCA step.</w:t>
       </w:r>
     </w:p>
     <w:p>
@@ -1385,6 +1381,8 @@
           <w:ilvl w:val="0"/>
           <w:numId w:val="2"/>
         </w:numPr>
+        <w:ind w:left="720"/>
+        <w:jc w:val="both"/>
         <w:rPr>
           <w:sz w:val="28"/>
           <w:szCs w:val="28"/>
@@ -1405,6 +1403,8 @@
           <w:ilvl w:val="0"/>
           <w:numId w:val="2"/>
         </w:numPr>
+        <w:ind w:left="720"/>
+        <w:jc w:val="both"/>
         <w:rPr>
           <w:sz w:val="28"/>
           <w:szCs w:val="28"/>
@@ -1425,6 +1425,8 @@
           <w:ilvl w:val="0"/>
           <w:numId w:val="2"/>
         </w:numPr>
+        <w:ind w:left="720"/>
+        <w:jc w:val="both"/>
         <w:rPr>
           <w:sz w:val="28"/>
           <w:szCs w:val="28"/>
@@ -1446,8 +1448,6 @@
           <w:szCs w:val="28"/>
         </w:rPr>
       </w:pPr>
-      <w:bookmarkStart w:id="0" w:name="_GoBack"/>
-      <w:bookmarkEnd w:id="0"/>
     </w:p>
     <w:p>
       <w:pPr>
@@ -1469,25 +1469,14 @@
     </w:p>
     <w:p>
       <w:pPr>
-        <w:pStyle w:val="ListParagraph"/>
-        <w:rPr>
-          <w:sz w:val="28"/>
-          <w:szCs w:val="28"/>
-        </w:rPr>
-      </w:pPr>
-    </w:p>
-    <w:p>
-      <w:pPr>
-        <w:pStyle w:val="ListParagraph"/>
-        <w:rPr>
-          <w:sz w:val="28"/>
-          <w:szCs w:val="28"/>
-        </w:rPr>
-      </w:pPr>
-    </w:p>
-    <w:p>
-      <w:pPr>
-        <w:pStyle w:val="ListParagraph"/>
+        <w:rPr>
+          <w:sz w:val="28"/>
+          <w:szCs w:val="28"/>
+        </w:rPr>
+      </w:pPr>
+    </w:p>
+    <w:p>
+      <w:pPr>
         <w:rPr>
           <w:b/>
           <w:sz w:val="28"/>
@@ -1519,31 +1508,18 @@
           <w:ilvl w:val="0"/>
           <w:numId w:val="1"/>
         </w:numPr>
-        <w:rPr>
-          <w:sz w:val="28"/>
-          <w:szCs w:val="28"/>
-        </w:rPr>
-      </w:pPr>
-      <w:r>
-        <w:rPr>
-          <w:sz w:val="28"/>
-          <w:szCs w:val="28"/>
-        </w:rPr>
-        <w:t xml:space="preserve">One difficulty we’ve had trouble with is the </w:t>
-      </w:r>
-      <w:r>
-        <w:rPr>
-          <w:sz w:val="28"/>
-          <w:szCs w:val="28"/>
-        </w:rPr>
-        <w:t>use of R-Shiny, while it helps create an easy-to-use interface, it also sometimes has some not very intuitive design choices, such as the interaction bet</w:t>
-      </w:r>
-      <w:r>
-        <w:rPr>
-          <w:sz w:val="28"/>
-          <w:szCs w:val="28"/>
-        </w:rPr>
-        <w:t>ween plot traces and hovertext which has led us to have a bug where hovertext and traces cannot be used at the same time.</w:t>
+        <w:jc w:val="both"/>
+        <w:rPr>
+          <w:sz w:val="28"/>
+          <w:szCs w:val="28"/>
+        </w:rPr>
+      </w:pPr>
+      <w:r>
+        <w:rPr>
+          <w:sz w:val="28"/>
+          <w:szCs w:val="28"/>
+        </w:rPr>
+        <w:t>One difficulty we’ve had trouble with is the use of R-Shiny, while it helps create an easy-to-use interface, it also sometimes has some not very intuitive design choices, such as the interaction between plot traces and hovertext which has led us to have a bug where hovertext and traces cannot be used at the same time.</w:t>
       </w:r>
     </w:p>
     <w:p>
@@ -1553,33 +1529,18 @@
           <w:ilvl w:val="0"/>
           <w:numId w:val="1"/>
         </w:numPr>
-        <w:rPr>
-          <w:sz w:val="28"/>
-          <w:szCs w:val="28"/>
-        </w:rPr>
-      </w:pPr>
-      <w:r>
-        <w:rPr>
-          <w:sz w:val="28"/>
-          <w:szCs w:val="28"/>
-        </w:rPr>
-        <w:t xml:space="preserve">Another issue we’ve had is the sheer amount of data being processed. In order to get around slow </w:t>
-      </w:r>
-      <w:proofErr w:type="gramStart"/>
-      <w:r>
-        <w:rPr>
-          <w:sz w:val="28"/>
-          <w:szCs w:val="28"/>
-        </w:rPr>
-        <w:t>runtimes</w:t>
-      </w:r>
-      <w:proofErr w:type="gramEnd"/>
-      <w:r>
-        <w:rPr>
-          <w:sz w:val="28"/>
-          <w:szCs w:val="28"/>
-        </w:rPr>
-        <w:t xml:space="preserve"> we have halted the dynamic nature of Shiny by introducing buttons which only allow computations to occur when they are pressed. This way if the user changes 1 parameter but needs to change 3 overall, 3 different computations will not occur in succession, instead only 1 will occur when the users presses the button.</w:t>
+        <w:jc w:val="both"/>
+        <w:rPr>
+          <w:sz w:val="28"/>
+          <w:szCs w:val="28"/>
+        </w:rPr>
+      </w:pPr>
+      <w:r>
+        <w:rPr>
+          <w:sz w:val="28"/>
+          <w:szCs w:val="28"/>
+        </w:rPr>
+        <w:t>Another issue we’ve had is the sheer amount of data being processed. In order to get around slow runtimes we have halted the dynamic nature of Shiny by introducing buttons which only allow computations to occur when they are pressed. This way if the user changes 1 parameter but needs to change 3 overall, 3 different computations will not occur in succession, instead only 1 will occur when the users presses the button.</w:t>
       </w:r>
     </w:p>
     <w:p>
@@ -1589,6 +1550,7 @@
           <w:ilvl w:val="0"/>
           <w:numId w:val="1"/>
         </w:numPr>
+        <w:jc w:val="both"/>
         <w:rPr>
           <w:b/>
           <w:sz w:val="28"/>
@@ -1600,22 +1562,17 @@
           <w:sz w:val="28"/>
           <w:szCs w:val="28"/>
         </w:rPr>
-        <w:t>Another useful feature would be a progress bar or updates from the console as the program runs</w:t>
-      </w:r>
-      <w:r>
-        <w:rPr>
-          <w:sz w:val="28"/>
-          <w:szCs w:val="28"/>
-        </w:rPr>
-        <w:t xml:space="preserve"> for the more time-heavy functions</w:t>
-      </w:r>
-      <w:r>
-        <w:rPr>
-          <w:sz w:val="28"/>
-          <w:szCs w:val="28"/>
-        </w:rPr>
-        <w:t>. These are easy to implement with functions defined within the program, but the dimensionality reduction functions were found in other packages, yielding it difficult to edit them in order to incorporate the progress updates.</w:t>
-      </w:r>
+        <w:t>Another useful feature would be a progress bar or updates from the console as the program runs for the more time-heavy functions. These are easy to implement with functions defined within the program, but the dimensionality reduction functions were found in other packages, yielding it difficult to edit them in order to incorporate the progress updates.</w:t>
+      </w:r>
+    </w:p>
+    <w:p>
+      <w:pPr>
+        <w:rPr>
+          <w:b/>
+          <w:sz w:val="28"/>
+          <w:szCs w:val="28"/>
+        </w:rPr>
+      </w:pPr>
     </w:p>
     <w:p>
       <w:pPr>
@@ -1641,6 +1598,7 @@
           <w:ilvl w:val="0"/>
           <w:numId w:val="1"/>
         </w:numPr>
+        <w:jc w:val="both"/>
         <w:rPr>
           <w:b/>
           <w:sz w:val="28"/>
@@ -1652,14 +1610,7 @@
           <w:sz w:val="28"/>
           <w:szCs w:val="28"/>
         </w:rPr>
-        <w:t>There is work remaining in the UI of the app. Currently the user must push several buttons and go through multiple selection screens in order to generate the plot and it is not the most intuitive</w:t>
-      </w:r>
-      <w:r>
-        <w:rPr>
-          <w:sz w:val="28"/>
-          <w:szCs w:val="28"/>
-        </w:rPr>
-        <w:t xml:space="preserve"> thing to navigate.</w:t>
+        <w:t>There is work remaining in the UI of the app. Currently the user must push several buttons and go through multiple selection screens in order to generate the plot and it is not the most intuitive thing to navigate.</w:t>
       </w:r>
     </w:p>
     <w:p>
@@ -1669,6 +1620,7 @@
           <w:ilvl w:val="0"/>
           <w:numId w:val="1"/>
         </w:numPr>
+        <w:jc w:val="both"/>
         <w:rPr>
           <w:b/>
           <w:sz w:val="28"/>
@@ -1690,6 +1642,7 @@
           <w:ilvl w:val="0"/>
           <w:numId w:val="1"/>
         </w:numPr>
+        <w:jc w:val="both"/>
         <w:rPr>
           <w:b/>
           <w:sz w:val="28"/>
@@ -1738,19 +1691,221 @@
           <w:szCs w:val="28"/>
         </w:rPr>
       </w:pPr>
+      <w:bookmarkStart w:id="0" w:name="_GoBack"/>
+      <w:bookmarkEnd w:id="0"/>
+    </w:p>
+    <w:p>
+      <w:r>
+        <w:t>With both types of data:</w:t>
+      </w:r>
+    </w:p>
+    <w:p>
+      <w:pPr>
+        <w:pStyle w:val="ListParagraph"/>
+        <w:numPr>
+          <w:ilvl w:val="0"/>
+          <w:numId w:val="7"/>
+        </w:numPr>
+      </w:pPr>
+      <w:r>
+        <w:t>Upload the data file you wish to use.</w:t>
+      </w:r>
+    </w:p>
+    <w:p>
+      <w:pPr>
+        <w:pStyle w:val="ListParagraph"/>
+        <w:numPr>
+          <w:ilvl w:val="0"/>
+          <w:numId w:val="7"/>
+        </w:numPr>
+      </w:pPr>
+      <w:r>
+        <w:t>Select the deliminator type: whether it’s a csv or tsv</w:t>
+      </w:r>
+    </w:p>
+    <w:p>
+      <w:pPr>
+        <w:pStyle w:val="ListParagraph"/>
+        <w:numPr>
+          <w:ilvl w:val="0"/>
+          <w:numId w:val="7"/>
+        </w:numPr>
+      </w:pPr>
+      <w:r>
+        <w:t>Select whether you are analyzing raw or processed data.</w:t>
+      </w:r>
+    </w:p>
+    <w:p>
+      <w:pPr>
+        <w:pStyle w:val="ListParagraph"/>
+        <w:numPr>
+          <w:ilvl w:val="0"/>
+          <w:numId w:val="7"/>
+        </w:numPr>
+      </w:pPr>
+      <w:r>
+        <w:t>Uncheck the header box if there aren’t headers otherwise leave it checked.</w:t>
+      </w:r>
+    </w:p>
+    <w:p>
+      <w:pPr>
+        <w:pStyle w:val="ListParagraph"/>
+        <w:numPr>
+          <w:ilvl w:val="0"/>
+          <w:numId w:val="7"/>
+        </w:numPr>
+      </w:pPr>
+      <w:r>
+        <w:t>Press “</w:t>
+      </w:r>
+      <w:r>
+        <w:t>Upload File” – at this point the file will be parsed accordingly.</w:t>
+      </w:r>
+    </w:p>
+    <w:p>
+      <w:pPr>
+        <w:rPr>
+          <w:b/>
+          <w:sz w:val="28"/>
+          <w:szCs w:val="28"/>
+        </w:rPr>
+      </w:pPr>
+    </w:p>
+    <w:p>
+      <w:r>
+        <w:t>With Raw Data:</w:t>
+      </w:r>
+    </w:p>
+    <w:p>
+      <w:pPr>
+        <w:pStyle w:val="ListParagraph"/>
+        <w:numPr>
+          <w:ilvl w:val="0"/>
+          <w:numId w:val="10"/>
+        </w:numPr>
+      </w:pPr>
+      <w:r>
+        <w:t>Use the boxes to remove/add Stimulus, Donors, and Timepoints such that the data being processed suits you.</w:t>
+      </w:r>
+    </w:p>
+    <w:p>
+      <w:pPr>
+        <w:pStyle w:val="ListParagraph"/>
+        <w:numPr>
+          <w:ilvl w:val="0"/>
+          <w:numId w:val="10"/>
+        </w:numPr>
+      </w:pPr>
+      <w:r>
+        <w:t>Press “Select” – this will subset the data.</w:t>
+      </w:r>
+    </w:p>
+    <w:p>
+      <w:pPr>
+        <w:pStyle w:val="ListParagraph"/>
+        <w:numPr>
+          <w:ilvl w:val="0"/>
+          <w:numId w:val="10"/>
+        </w:numPr>
+      </w:pPr>
+      <w:r>
+        <w:t>Check which algorithms you would like to use and what dimension to reduce the data to, then press “Submit”.</w:t>
+      </w:r>
+    </w:p>
+    <w:p>
+      <w:pPr>
+        <w:pStyle w:val="ListParagraph"/>
+        <w:numPr>
+          <w:ilvl w:val="0"/>
+          <w:numId w:val="10"/>
+        </w:numPr>
+      </w:pPr>
+      <w:r>
+        <w:t>Adjust the algorithms’ parameters and then press “Go!”</w:t>
+      </w:r>
+    </w:p>
+    <w:p>
+      <w:pPr>
+        <w:pStyle w:val="ListParagraph"/>
+        <w:rPr>
+          <w:b/>
+          <w:sz w:val="28"/>
+          <w:szCs w:val="28"/>
+        </w:rPr>
+      </w:pPr>
     </w:p>
     <w:p>
       <w:r>
         <w:t>With Processed Data:</w:t>
       </w:r>
     </w:p>
+    <w:p>
+      <w:pPr>
+        <w:pStyle w:val="ListParagraph"/>
+        <w:numPr>
+          <w:ilvl w:val="0"/>
+          <w:numId w:val="8"/>
+        </w:numPr>
+      </w:pPr>
+      <w:r>
+        <w:t>Select the stimuli from the specific comparisons you want, then in the second stimulus box, all of the interactions containing those stimuli will be listed so that you can further narrow down to the exact interactions you want to be analyzed.</w:t>
+      </w:r>
+    </w:p>
+    <w:p>
+      <w:pPr>
+        <w:pStyle w:val="ListParagraph"/>
+        <w:numPr>
+          <w:ilvl w:val="0"/>
+          <w:numId w:val="8"/>
+        </w:numPr>
+      </w:pPr>
+      <w:r>
+        <w:t>Select the timepoints and donors you wish to use to subset as well.</w:t>
+      </w:r>
+    </w:p>
+    <w:p>
+      <w:pPr>
+        <w:pStyle w:val="ListParagraph"/>
+        <w:numPr>
+          <w:ilvl w:val="0"/>
+          <w:numId w:val="8"/>
+        </w:numPr>
+      </w:pPr>
+      <w:r>
+        <w:t>Press “Select”</w:t>
+      </w:r>
+    </w:p>
+    <w:p>
+      <w:pPr>
+        <w:pStyle w:val="ListParagraph"/>
+        <w:numPr>
+          <w:ilvl w:val="0"/>
+          <w:numId w:val="8"/>
+        </w:numPr>
+      </w:pPr>
+      <w:r>
+        <w:t>Check which algorithms you would like to use and what dimension to reduce the data to, then press “Submit”.</w:t>
+      </w:r>
+    </w:p>
+    <w:p>
+      <w:pPr>
+        <w:pStyle w:val="ListParagraph"/>
+        <w:numPr>
+          <w:ilvl w:val="0"/>
+          <w:numId w:val="8"/>
+        </w:numPr>
+      </w:pPr>
+      <w:r>
+        <w:t>Adjust the algorithms’ parameters and then press “Go!”</w:t>
+      </w:r>
+    </w:p>
+    <w:p>
+      <w:pPr>
+        <w:ind w:left="360"/>
+      </w:pPr>
+    </w:p>
     <w:p/>
     <w:p>
-      <w:r>
-        <w:t>With Raw Data:</w:t>
-      </w:r>
-    </w:p>
-    <w:p>
       <w:pPr>
         <w:rPr>
           <w:b/>
@@ -1762,6 +1917,13 @@
         </w:rPr>
         <w:tab/>
       </w:r>
+    </w:p>
+    <w:p>
+      <w:pPr>
+        <w:rPr>
+          <w:b/>
+        </w:rPr>
+      </w:pPr>
     </w:p>
     <w:sectPr>
       <w:pgSz w:w="12240" w:h="15840"/>
@@ -1925,6 +2087,184 @@
     </w:lvl>
   </w:abstractNum>
   <w:abstractNum w:abstractNumId="1">
+    <w:nsid w:val="067E44B0"/>
+    <w:multiLevelType w:val="hybridMultilevel"/>
+    <w:tmpl w:val="DDA6EBEA"/>
+    <w:lvl w:ilvl="0" w:tplc="0409000F">
+      <w:start w:val="1"/>
+      <w:numFmt w:val="decimal"/>
+      <w:lvlText w:val="%1."/>
+      <w:lvlJc w:val="left"/>
+      <w:pPr>
+        <w:ind w:left="720" w:hanging="360"/>
+      </w:pPr>
+      <w:rPr>
+        <w:rFonts w:hint="default"/>
+      </w:rPr>
+    </w:lvl>
+    <w:lvl w:ilvl="1" w:tplc="04090019" w:tentative="1">
+      <w:start w:val="1"/>
+      <w:numFmt w:val="lowerLetter"/>
+      <w:lvlText w:val="%2."/>
+      <w:lvlJc w:val="left"/>
+      <w:pPr>
+        <w:ind w:left="1440" w:hanging="360"/>
+      </w:pPr>
+    </w:lvl>
+    <w:lvl w:ilvl="2" w:tplc="0409001B" w:tentative="1">
+      <w:start w:val="1"/>
+      <w:numFmt w:val="lowerRoman"/>
+      <w:lvlText w:val="%3."/>
+      <w:lvlJc w:val="right"/>
+      <w:pPr>
+        <w:ind w:left="2160" w:hanging="180"/>
+      </w:pPr>
+    </w:lvl>
+    <w:lvl w:ilvl="3" w:tplc="0409000F" w:tentative="1">
+      <w:start w:val="1"/>
+      <w:numFmt w:val="decimal"/>
+      <w:lvlText w:val="%4."/>
+      <w:lvlJc w:val="left"/>
+      <w:pPr>
+        <w:ind w:left="2880" w:hanging="360"/>
+      </w:pPr>
+    </w:lvl>
+    <w:lvl w:ilvl="4" w:tplc="04090019" w:tentative="1">
+      <w:start w:val="1"/>
+      <w:numFmt w:val="lowerLetter"/>
+      <w:lvlText w:val="%5."/>
+      <w:lvlJc w:val="left"/>
+      <w:pPr>
+        <w:ind w:left="3600" w:hanging="360"/>
+      </w:pPr>
+    </w:lvl>
+    <w:lvl w:ilvl="5" w:tplc="0409001B" w:tentative="1">
+      <w:start w:val="1"/>
+      <w:numFmt w:val="lowerRoman"/>
+      <w:lvlText w:val="%6."/>
+      <w:lvlJc w:val="right"/>
+      <w:pPr>
+        <w:ind w:left="4320" w:hanging="180"/>
+      </w:pPr>
+    </w:lvl>
+    <w:lvl w:ilvl="6" w:tplc="0409000F" w:tentative="1">
+      <w:start w:val="1"/>
+      <w:numFmt w:val="decimal"/>
+      <w:lvlText w:val="%7."/>
+      <w:lvlJc w:val="left"/>
+      <w:pPr>
+        <w:ind w:left="5040" w:hanging="360"/>
+      </w:pPr>
+    </w:lvl>
+    <w:lvl w:ilvl="7" w:tplc="04090019" w:tentative="1">
+      <w:start w:val="1"/>
+      <w:numFmt w:val="lowerLetter"/>
+      <w:lvlText w:val="%8."/>
+      <w:lvlJc w:val="left"/>
+      <w:pPr>
+        <w:ind w:left="5760" w:hanging="360"/>
+      </w:pPr>
+    </w:lvl>
+    <w:lvl w:ilvl="8" w:tplc="0409001B" w:tentative="1">
+      <w:start w:val="1"/>
+      <w:numFmt w:val="lowerRoman"/>
+      <w:lvlText w:val="%9."/>
+      <w:lvlJc w:val="right"/>
+      <w:pPr>
+        <w:ind w:left="6480" w:hanging="180"/>
+      </w:pPr>
+    </w:lvl>
+  </w:abstractNum>
+  <w:abstractNum w:abstractNumId="2">
+    <w:nsid w:val="0C653AD7"/>
+    <w:multiLevelType w:val="hybridMultilevel"/>
+    <w:tmpl w:val="ADB465B4"/>
+    <w:lvl w:ilvl="0" w:tplc="0409000F">
+      <w:start w:val="1"/>
+      <w:numFmt w:val="decimal"/>
+      <w:lvlText w:val="%1."/>
+      <w:lvlJc w:val="left"/>
+      <w:pPr>
+        <w:ind w:left="720" w:hanging="360"/>
+      </w:pPr>
+      <w:rPr>
+        <w:rFonts w:hint="default"/>
+      </w:rPr>
+    </w:lvl>
+    <w:lvl w:ilvl="1" w:tplc="04090019" w:tentative="1">
+      <w:start w:val="1"/>
+      <w:numFmt w:val="lowerLetter"/>
+      <w:lvlText w:val="%2."/>
+      <w:lvlJc w:val="left"/>
+      <w:pPr>
+        <w:ind w:left="1440" w:hanging="360"/>
+      </w:pPr>
+    </w:lvl>
+    <w:lvl w:ilvl="2" w:tplc="0409001B" w:tentative="1">
+      <w:start w:val="1"/>
+      <w:numFmt w:val="lowerRoman"/>
+      <w:lvlText w:val="%3."/>
+      <w:lvlJc w:val="right"/>
+      <w:pPr>
+        <w:ind w:left="2160" w:hanging="180"/>
+      </w:pPr>
+    </w:lvl>
+    <w:lvl w:ilvl="3" w:tplc="0409000F" w:tentative="1">
+      <w:start w:val="1"/>
+      <w:numFmt w:val="decimal"/>
+      <w:lvlText w:val="%4."/>
+      <w:lvlJc w:val="left"/>
+      <w:pPr>
+        <w:ind w:left="2880" w:hanging="360"/>
+      </w:pPr>
+    </w:lvl>
+    <w:lvl w:ilvl="4" w:tplc="04090019" w:tentative="1">
+      <w:start w:val="1"/>
+      <w:numFmt w:val="lowerLetter"/>
+      <w:lvlText w:val="%5."/>
+      <w:lvlJc w:val="left"/>
+      <w:pPr>
+        <w:ind w:left="3600" w:hanging="360"/>
+      </w:pPr>
+    </w:lvl>
+    <w:lvl w:ilvl="5" w:tplc="0409001B" w:tentative="1">
+      <w:start w:val="1"/>
+      <w:numFmt w:val="lowerRoman"/>
+      <w:lvlText w:val="%6."/>
+      <w:lvlJc w:val="right"/>
+      <w:pPr>
+        <w:ind w:left="4320" w:hanging="180"/>
+      </w:pPr>
+    </w:lvl>
+    <w:lvl w:ilvl="6" w:tplc="0409000F" w:tentative="1">
+      <w:start w:val="1"/>
+      <w:numFmt w:val="decimal"/>
+      <w:lvlText w:val="%7."/>
+      <w:lvlJc w:val="left"/>
+      <w:pPr>
+        <w:ind w:left="5040" w:hanging="360"/>
+      </w:pPr>
+    </w:lvl>
+    <w:lvl w:ilvl="7" w:tplc="04090019" w:tentative="1">
+      <w:start w:val="1"/>
+      <w:numFmt w:val="lowerLetter"/>
+      <w:lvlText w:val="%8."/>
+      <w:lvlJc w:val="left"/>
+      <w:pPr>
+        <w:ind w:left="5760" w:hanging="360"/>
+      </w:pPr>
+    </w:lvl>
+    <w:lvl w:ilvl="8" w:tplc="0409001B" w:tentative="1">
+      <w:start w:val="1"/>
+      <w:numFmt w:val="lowerRoman"/>
+      <w:lvlText w:val="%9."/>
+      <w:lvlJc w:val="right"/>
+      <w:pPr>
+        <w:ind w:left="6480" w:hanging="180"/>
+      </w:pPr>
+    </w:lvl>
+  </w:abstractNum>
+  <w:abstractNum w:abstractNumId="3">
     <w:nsid w:val="17F37663"/>
     <w:multiLevelType w:val="multilevel"/>
     <w:tmpl w:val="090C64FC"/>
@@ -2073,7 +2413,7 @@
       </w:rPr>
     </w:lvl>
   </w:abstractNum>
-  <w:abstractNum w:abstractNumId="2">
+  <w:abstractNum w:abstractNumId="4">
     <w:nsid w:val="1ECD48D7"/>
     <w:multiLevelType w:val="multilevel"/>
     <w:tmpl w:val="3E0CDE7E"/>
@@ -2222,7 +2562,186 @@
       </w:rPr>
     </w:lvl>
   </w:abstractNum>
-  <w:abstractNum w:abstractNumId="3">
+  <w:abstractNum w:abstractNumId="5">
+    <w:nsid w:val="3ABF64B5"/>
+    <w:multiLevelType w:val="hybridMultilevel"/>
+    <w:tmpl w:val="48CE9D20"/>
+    <w:lvl w:ilvl="0" w:tplc="0409000F">
+      <w:start w:val="1"/>
+      <w:numFmt w:val="decimal"/>
+      <w:lvlText w:val="%1."/>
+      <w:lvlJc w:val="left"/>
+      <w:pPr>
+        <w:ind w:left="720" w:hanging="360"/>
+      </w:pPr>
+      <w:rPr>
+        <w:rFonts w:hint="default"/>
+      </w:rPr>
+    </w:lvl>
+    <w:lvl w:ilvl="1" w:tplc="04090019" w:tentative="1">
+      <w:start w:val="1"/>
+      <w:numFmt w:val="lowerLetter"/>
+      <w:lvlText w:val="%2."/>
+      <w:lvlJc w:val="left"/>
+      <w:pPr>
+        <w:ind w:left="1440" w:hanging="360"/>
+      </w:pPr>
+    </w:lvl>
+    <w:lvl w:ilvl="2" w:tplc="0409001B" w:tentative="1">
+      <w:start w:val="1"/>
+      <w:numFmt w:val="lowerRoman"/>
+      <w:lvlText w:val="%3."/>
+      <w:lvlJc w:val="right"/>
+      <w:pPr>
+        <w:ind w:left="2160" w:hanging="180"/>
+      </w:pPr>
+    </w:lvl>
+    <w:lvl w:ilvl="3" w:tplc="0409000F" w:tentative="1">
+      <w:start w:val="1"/>
+      <w:numFmt w:val="decimal"/>
+      <w:lvlText w:val="%4."/>
+      <w:lvlJc w:val="left"/>
+      <w:pPr>
+        <w:ind w:left="2880" w:hanging="360"/>
+      </w:pPr>
+    </w:lvl>
+    <w:lvl w:ilvl="4" w:tplc="04090019" w:tentative="1">
+      <w:start w:val="1"/>
+      <w:numFmt w:val="lowerLetter"/>
+      <w:lvlText w:val="%5."/>
+      <w:lvlJc w:val="left"/>
+      <w:pPr>
+        <w:ind w:left="3600" w:hanging="360"/>
+      </w:pPr>
+    </w:lvl>
+    <w:lvl w:ilvl="5" w:tplc="0409001B" w:tentative="1">
+      <w:start w:val="1"/>
+      <w:numFmt w:val="lowerRoman"/>
+      <w:lvlText w:val="%6."/>
+      <w:lvlJc w:val="right"/>
+      <w:pPr>
+        <w:ind w:left="4320" w:hanging="180"/>
+      </w:pPr>
+    </w:lvl>
+    <w:lvl w:ilvl="6" w:tplc="0409000F" w:tentative="1">
+      <w:start w:val="1"/>
+      <w:numFmt w:val="decimal"/>
+      <w:lvlText w:val="%7."/>
+      <w:lvlJc w:val="left"/>
+      <w:pPr>
+        <w:ind w:left="5040" w:hanging="360"/>
+      </w:pPr>
+    </w:lvl>
+    <w:lvl w:ilvl="7" w:tplc="04090019" w:tentative="1">
+      <w:start w:val="1"/>
+      <w:numFmt w:val="lowerLetter"/>
+      <w:lvlText w:val="%8."/>
+      <w:lvlJc w:val="left"/>
+      <w:pPr>
+        <w:ind w:left="5760" w:hanging="360"/>
+      </w:pPr>
+    </w:lvl>
+    <w:lvl w:ilvl="8" w:tplc="0409001B" w:tentative="1">
+      <w:start w:val="1"/>
+      <w:numFmt w:val="lowerRoman"/>
+      <w:lvlText w:val="%9."/>
+      <w:lvlJc w:val="right"/>
+      <w:pPr>
+        <w:ind w:left="6480" w:hanging="180"/>
+      </w:pPr>
+    </w:lvl>
+  </w:abstractNum>
+  <w:abstractNum w:abstractNumId="6">
+    <w:nsid w:val="41B86607"/>
+    <w:multiLevelType w:val="hybridMultilevel"/>
+    <w:tmpl w:val="AFDC3BA8"/>
+    <w:lvl w:ilvl="0" w:tplc="0D76C0DA">
+      <w:start w:val="1"/>
+      <w:numFmt w:val="decimal"/>
+      <w:lvlText w:val="%1."/>
+      <w:lvlJc w:val="left"/>
+      <w:pPr>
+        <w:ind w:left="720" w:hanging="360"/>
+      </w:pPr>
+      <w:rPr>
+        <w:rFonts w:hint="default"/>
+        <w:b w:val="0"/>
+      </w:rPr>
+    </w:lvl>
+    <w:lvl w:ilvl="1" w:tplc="04090019" w:tentative="1">
+      <w:start w:val="1"/>
+      <w:numFmt w:val="lowerLetter"/>
+      <w:lvlText w:val="%2."/>
+      <w:lvlJc w:val="left"/>
+      <w:pPr>
+        <w:ind w:left="1440" w:hanging="360"/>
+      </w:pPr>
+    </w:lvl>
+    <w:lvl w:ilvl="2" w:tplc="0409001B" w:tentative="1">
+      <w:start w:val="1"/>
+      <w:numFmt w:val="lowerRoman"/>
+      <w:lvlText w:val="%3."/>
+      <w:lvlJc w:val="right"/>
+      <w:pPr>
+        <w:ind w:left="2160" w:hanging="180"/>
+      </w:pPr>
+    </w:lvl>
+    <w:lvl w:ilvl="3" w:tplc="0409000F" w:tentative="1">
+      <w:start w:val="1"/>
+      <w:numFmt w:val="decimal"/>
+      <w:lvlText w:val="%4."/>
+      <w:lvlJc w:val="left"/>
+      <w:pPr>
+        <w:ind w:left="2880" w:hanging="360"/>
+      </w:pPr>
+    </w:lvl>
+    <w:lvl w:ilvl="4" w:tplc="04090019" w:tentative="1">
+      <w:start w:val="1"/>
+      <w:numFmt w:val="lowerLetter"/>
+      <w:lvlText w:val="%5."/>
+      <w:lvlJc w:val="left"/>
+      <w:pPr>
+        <w:ind w:left="3600" w:hanging="360"/>
+      </w:pPr>
+    </w:lvl>
+    <w:lvl w:ilvl="5" w:tplc="0409001B" w:tentative="1">
+      <w:start w:val="1"/>
+      <w:numFmt w:val="lowerRoman"/>
+      <w:lvlText w:val="%6."/>
+      <w:lvlJc w:val="right"/>
+      <w:pPr>
+        <w:ind w:left="4320" w:hanging="180"/>
+      </w:pPr>
+    </w:lvl>
+    <w:lvl w:ilvl="6" w:tplc="0409000F" w:tentative="1">
+      <w:start w:val="1"/>
+      <w:numFmt w:val="decimal"/>
+      <w:lvlText w:val="%7."/>
+      <w:lvlJc w:val="left"/>
+      <w:pPr>
+        <w:ind w:left="5040" w:hanging="360"/>
+      </w:pPr>
+    </w:lvl>
+    <w:lvl w:ilvl="7" w:tplc="04090019" w:tentative="1">
+      <w:start w:val="1"/>
+      <w:numFmt w:val="lowerLetter"/>
+      <w:lvlText w:val="%8."/>
+      <w:lvlJc w:val="left"/>
+      <w:pPr>
+        <w:ind w:left="5760" w:hanging="360"/>
+      </w:pPr>
+    </w:lvl>
+    <w:lvl w:ilvl="8" w:tplc="0409001B" w:tentative="1">
+      <w:start w:val="1"/>
+      <w:numFmt w:val="lowerRoman"/>
+      <w:lvlText w:val="%9."/>
+      <w:lvlJc w:val="right"/>
+      <w:pPr>
+        <w:ind w:left="6480" w:hanging="180"/>
+      </w:pPr>
+    </w:lvl>
+  </w:abstractNum>
+  <w:abstractNum w:abstractNumId="7">
     <w:nsid w:val="4C1759D9"/>
     <w:multiLevelType w:val="hybridMultilevel"/>
     <w:tmpl w:val="463CC58C"/>
@@ -2335,7 +2854,7 @@
       </w:rPr>
     </w:lvl>
   </w:abstractNum>
-  <w:abstractNum w:abstractNumId="4">
+  <w:abstractNum w:abstractNumId="8">
     <w:nsid w:val="55A86628"/>
     <w:multiLevelType w:val="hybridMultilevel"/>
     <w:tmpl w:val="4AE24720"/>
@@ -2447,7 +2966,7 @@
       </w:rPr>
     </w:lvl>
   </w:abstractNum>
-  <w:abstractNum w:abstractNumId="5">
+  <w:abstractNum w:abstractNumId="9">
     <w:nsid w:val="575941D4"/>
     <w:multiLevelType w:val="multilevel"/>
     <w:tmpl w:val="485690CA"/>
@@ -2597,22 +3116,34 @@
     </w:lvl>
   </w:abstractNum>
   <w:num w:numId="1">
-    <w:abstractNumId w:val="4"/>
+    <w:abstractNumId w:val="8"/>
   </w:num>
   <w:num w:numId="2">
+    <w:abstractNumId w:val="7"/>
+  </w:num>
+  <w:num w:numId="3">
     <w:abstractNumId w:val="3"/>
   </w:num>
-  <w:num w:numId="3">
-    <w:abstractNumId w:val="1"/>
-  </w:num>
   <w:num w:numId="4">
-    <w:abstractNumId w:val="5"/>
+    <w:abstractNumId w:val="9"/>
   </w:num>
   <w:num w:numId="5">
-    <w:abstractNumId w:val="2"/>
+    <w:abstractNumId w:val="4"/>
   </w:num>
   <w:num w:numId="6">
     <w:abstractNumId w:val="0"/>
+  </w:num>
+  <w:num w:numId="7">
+    <w:abstractNumId w:val="2"/>
+  </w:num>
+  <w:num w:numId="8">
+    <w:abstractNumId w:val="5"/>
+  </w:num>
+  <w:num w:numId="9">
+    <w:abstractNumId w:val="6"/>
+  </w:num>
+  <w:num w:numId="10">
+    <w:abstractNumId w:val="1"/>
   </w:num>
 </w:numbering>
 </file>

</xml_diff>